<commit_message>
Finished provisional portfolio spec
</commit_message>
<xml_diff>
--- a/Machine_Learning_Portfolio.docx
+++ b/Machine_Learning_Portfolio.docx
@@ -111,7 +111,7 @@
           <w:r>
             <w:fldChar w:fldCharType="separate"/>
           </w:r>
-          <w:hyperlink w:anchor="_Toc177559099" w:history="1">
+          <w:hyperlink w:anchor="_Toc177656353" w:history="1">
             <w:r>
               <w:rPr>
                 <w:rStyle w:val="Hyperlink"/>
@@ -139,7 +139,7 @@
                 <w:noProof/>
                 <w:webHidden/>
               </w:rPr>
-              <w:instrText xml:space="preserve"> PAGEREF _Toc177559099 \h </w:instrText>
+              <w:instrText xml:space="preserve"> PAGEREF _Toc177656353 \h </w:instrText>
             </w:r>
             <w:r>
               <w:rPr>
@@ -159,7 +159,7 @@
                 <w:noProof/>
                 <w:webHidden/>
               </w:rPr>
-              <w:t>2</w:t>
+              <w:t>3</w:t>
             </w:r>
             <w:r>
               <w:rPr>
@@ -182,7 +182,7 @@
               <w:lang w:eastAsia="en-IE"/>
             </w:rPr>
           </w:pPr>
-          <w:hyperlink w:anchor="_Toc177559100" w:history="1">
+          <w:hyperlink w:anchor="_Toc177656354" w:history="1">
             <w:r>
               <w:rPr>
                 <w:rStyle w:val="Hyperlink"/>
@@ -209,7 +209,7 @@
                 <w:noProof/>
                 <w:webHidden/>
               </w:rPr>
-              <w:instrText xml:space="preserve"> PAGEREF _Toc177559100 \h </w:instrText>
+              <w:instrText xml:space="preserve"> PAGEREF _Toc177656354 \h </w:instrText>
             </w:r>
             <w:r>
               <w:rPr>
@@ -229,7 +229,7 @@
                 <w:noProof/>
                 <w:webHidden/>
               </w:rPr>
-              <w:t>2</w:t>
+              <w:t>3</w:t>
             </w:r>
             <w:r>
               <w:rPr>
@@ -252,7 +252,7 @@
               <w:lang w:eastAsia="en-IE"/>
             </w:rPr>
           </w:pPr>
-          <w:hyperlink w:anchor="_Toc177559101" w:history="1">
+          <w:hyperlink w:anchor="_Toc177656355" w:history="1">
             <w:r>
               <w:rPr>
                 <w:rStyle w:val="Hyperlink"/>
@@ -279,7 +279,7 @@
                 <w:noProof/>
                 <w:webHidden/>
               </w:rPr>
-              <w:instrText xml:space="preserve"> PAGEREF _Toc177559101 \h </w:instrText>
+              <w:instrText xml:space="preserve"> PAGEREF _Toc177656355 \h </w:instrText>
             </w:r>
             <w:r>
               <w:rPr>
@@ -299,7 +299,7 @@
                 <w:noProof/>
                 <w:webHidden/>
               </w:rPr>
-              <w:t>2</w:t>
+              <w:t>3</w:t>
             </w:r>
             <w:r>
               <w:rPr>
@@ -322,7 +322,7 @@
               <w:lang w:eastAsia="en-IE"/>
             </w:rPr>
           </w:pPr>
-          <w:hyperlink w:anchor="_Toc177559102" w:history="1">
+          <w:hyperlink w:anchor="_Toc177656356" w:history="1">
             <w:r>
               <w:rPr>
                 <w:rStyle w:val="Hyperlink"/>
@@ -349,7 +349,7 @@
                 <w:noProof/>
                 <w:webHidden/>
               </w:rPr>
-              <w:instrText xml:space="preserve"> PAGEREF _Toc177559102 \h </w:instrText>
+              <w:instrText xml:space="preserve"> PAGEREF _Toc177656356 \h </w:instrText>
             </w:r>
             <w:r>
               <w:rPr>
@@ -392,7 +392,7 @@
               <w:lang w:eastAsia="en-IE"/>
             </w:rPr>
           </w:pPr>
-          <w:hyperlink w:anchor="_Toc177559103" w:history="1">
+          <w:hyperlink w:anchor="_Toc177656357" w:history="1">
             <w:r>
               <w:rPr>
                 <w:rStyle w:val="Hyperlink"/>
@@ -419,7 +419,7 @@
                 <w:noProof/>
                 <w:webHidden/>
               </w:rPr>
-              <w:instrText xml:space="preserve"> PAGEREF _Toc177559103 \h </w:instrText>
+              <w:instrText xml:space="preserve"> PAGEREF _Toc177656357 \h </w:instrText>
             </w:r>
             <w:r>
               <w:rPr>
@@ -439,7 +439,7 @@
                 <w:noProof/>
                 <w:webHidden/>
               </w:rPr>
-              <w:t>3</w:t>
+              <w:t>4</w:t>
             </w:r>
             <w:r>
               <w:rPr>
@@ -462,7 +462,7 @@
               <w:lang w:eastAsia="en-IE"/>
             </w:rPr>
           </w:pPr>
-          <w:hyperlink w:anchor="_Toc177559104" w:history="1">
+          <w:hyperlink w:anchor="_Toc177656358" w:history="1">
             <w:r>
               <w:rPr>
                 <w:rStyle w:val="Hyperlink"/>
@@ -489,7 +489,7 @@
                 <w:noProof/>
                 <w:webHidden/>
               </w:rPr>
-              <w:instrText xml:space="preserve"> PAGEREF _Toc177559104 \h </w:instrText>
+              <w:instrText xml:space="preserve"> PAGEREF _Toc177656358 \h </w:instrText>
             </w:r>
             <w:r>
               <w:rPr>
@@ -509,7 +509,7 @@
                 <w:noProof/>
                 <w:webHidden/>
               </w:rPr>
-              <w:t>3</w:t>
+              <w:t>4</w:t>
             </w:r>
             <w:r>
               <w:rPr>
@@ -532,7 +532,7 @@
               <w:lang w:eastAsia="en-IE"/>
             </w:rPr>
           </w:pPr>
-          <w:hyperlink w:anchor="_Toc177559105" w:history="1">
+          <w:hyperlink w:anchor="_Toc177656359" w:history="1">
             <w:r>
               <w:rPr>
                 <w:rStyle w:val="Hyperlink"/>
@@ -559,7 +559,7 @@
                 <w:noProof/>
                 <w:webHidden/>
               </w:rPr>
-              <w:instrText xml:space="preserve"> PAGEREF _Toc177559105 \h </w:instrText>
+              <w:instrText xml:space="preserve"> PAGEREF _Toc177656359 \h </w:instrText>
             </w:r>
             <w:r>
               <w:rPr>
@@ -579,7 +579,7 @@
                 <w:noProof/>
                 <w:webHidden/>
               </w:rPr>
-              <w:t>3</w:t>
+              <w:t>4</w:t>
             </w:r>
             <w:r>
               <w:rPr>
@@ -602,7 +602,7 @@
               <w:lang w:eastAsia="en-IE"/>
             </w:rPr>
           </w:pPr>
-          <w:hyperlink w:anchor="_Toc177559106" w:history="1">
+          <w:hyperlink w:anchor="_Toc177656360" w:history="1">
             <w:r>
               <w:rPr>
                 <w:rStyle w:val="Hyperlink"/>
@@ -629,7 +629,7 @@
                 <w:noProof/>
                 <w:webHidden/>
               </w:rPr>
-              <w:instrText xml:space="preserve"> PAGEREF _Toc177559106 \h </w:instrText>
+              <w:instrText xml:space="preserve"> PAGEREF _Toc177656360 \h </w:instrText>
             </w:r>
             <w:r>
               <w:rPr>
@@ -649,7 +649,147 @@
                 <w:noProof/>
                 <w:webHidden/>
               </w:rPr>
-              <w:t>3</w:t>
+              <w:t>4</w:t>
+            </w:r>
+            <w:r>
+              <w:rPr>
+                <w:noProof/>
+                <w:webHidden/>
+              </w:rPr>
+              <w:fldChar w:fldCharType="end"/>
+            </w:r>
+          </w:hyperlink>
+        </w:p>
+        <w:p>
+          <w:pPr>
+            <w:pStyle w:val="TOC2"/>
+            <w:tabs>
+              <w:tab w:val="right" w:leader="dot" w:pos="9016"/>
+            </w:tabs>
+            <w:rPr>
+              <w:rFonts w:eastAsiaTheme="minorEastAsia"/>
+              <w:noProof/>
+              <w:lang w:eastAsia="en-IE"/>
+            </w:rPr>
+          </w:pPr>
+          <w:hyperlink w:anchor="_Toc177656361" w:history="1">
+            <w:r>
+              <w:rPr>
+                <w:rStyle w:val="Hyperlink"/>
+                <w:noProof/>
+              </w:rPr>
+              <w:t>Sleep Patterns and Lifestyles</w:t>
+            </w:r>
+            <w:r>
+              <w:rPr>
+                <w:noProof/>
+                <w:webHidden/>
+              </w:rPr>
+              <w:tab/>
+            </w:r>
+            <w:r>
+              <w:rPr>
+                <w:noProof/>
+                <w:webHidden/>
+              </w:rPr>
+              <w:fldChar w:fldCharType="begin"/>
+            </w:r>
+            <w:r>
+              <w:rPr>
+                <w:noProof/>
+                <w:webHidden/>
+              </w:rPr>
+              <w:instrText xml:space="preserve"> PAGEREF _Toc177656361 \h </w:instrText>
+            </w:r>
+            <w:r>
+              <w:rPr>
+                <w:noProof/>
+                <w:webHidden/>
+              </w:rPr>
+            </w:r>
+            <w:r>
+              <w:rPr>
+                <w:noProof/>
+                <w:webHidden/>
+              </w:rPr>
+              <w:fldChar w:fldCharType="separate"/>
+            </w:r>
+            <w:r>
+              <w:rPr>
+                <w:noProof/>
+                <w:webHidden/>
+              </w:rPr>
+              <w:t>4</w:t>
+            </w:r>
+            <w:r>
+              <w:rPr>
+                <w:noProof/>
+                <w:webHidden/>
+              </w:rPr>
+              <w:fldChar w:fldCharType="end"/>
+            </w:r>
+          </w:hyperlink>
+        </w:p>
+        <w:p>
+          <w:pPr>
+            <w:pStyle w:val="TOC3"/>
+            <w:tabs>
+              <w:tab w:val="right" w:leader="dot" w:pos="9016"/>
+            </w:tabs>
+            <w:rPr>
+              <w:rFonts w:eastAsiaTheme="minorEastAsia"/>
+              <w:noProof/>
+              <w:lang w:eastAsia="en-IE"/>
+            </w:rPr>
+          </w:pPr>
+          <w:hyperlink w:anchor="_Toc177656362" w:history="1">
+            <w:r>
+              <w:rPr>
+                <w:rStyle w:val="Hyperlink"/>
+                <w:noProof/>
+              </w:rPr>
+              <w:t>Data Application</w:t>
+            </w:r>
+            <w:r>
+              <w:rPr>
+                <w:noProof/>
+                <w:webHidden/>
+              </w:rPr>
+              <w:tab/>
+            </w:r>
+            <w:r>
+              <w:rPr>
+                <w:noProof/>
+                <w:webHidden/>
+              </w:rPr>
+              <w:fldChar w:fldCharType="begin"/>
+            </w:r>
+            <w:r>
+              <w:rPr>
+                <w:noProof/>
+                <w:webHidden/>
+              </w:rPr>
+              <w:instrText xml:space="preserve"> PAGEREF _Toc177656362 \h </w:instrText>
+            </w:r>
+            <w:r>
+              <w:rPr>
+                <w:noProof/>
+                <w:webHidden/>
+              </w:rPr>
+            </w:r>
+            <w:r>
+              <w:rPr>
+                <w:noProof/>
+                <w:webHidden/>
+              </w:rPr>
+              <w:fldChar w:fldCharType="separate"/>
+            </w:r>
+            <w:r>
+              <w:rPr>
+                <w:noProof/>
+                <w:webHidden/>
+              </w:rPr>
+              <w:t>4</w:t>
             </w:r>
             <w:r>
               <w:rPr>
@@ -672,7 +812,7 @@
               <w:lang w:eastAsia="en-IE"/>
             </w:rPr>
           </w:pPr>
-          <w:hyperlink w:anchor="_Toc177559107" w:history="1">
+          <w:hyperlink w:anchor="_Toc177656363" w:history="1">
             <w:r>
               <w:rPr>
                 <w:rStyle w:val="Hyperlink"/>
@@ -699,7 +839,7 @@
                 <w:noProof/>
                 <w:webHidden/>
               </w:rPr>
-              <w:instrText xml:space="preserve"> PAGEREF _Toc177559107 \h </w:instrText>
+              <w:instrText xml:space="preserve"> PAGEREF _Toc177656363 \h </w:instrText>
             </w:r>
             <w:r>
               <w:rPr>
@@ -719,7 +859,7 @@
                 <w:noProof/>
                 <w:webHidden/>
               </w:rPr>
-              <w:t>4</w:t>
+              <w:t>5</w:t>
             </w:r>
             <w:r>
               <w:rPr>
@@ -742,7 +882,7 @@
               <w:lang w:eastAsia="en-IE"/>
             </w:rPr>
           </w:pPr>
-          <w:hyperlink w:anchor="_Toc177559108" w:history="1">
+          <w:hyperlink w:anchor="_Toc177656364" w:history="1">
             <w:r>
               <w:rPr>
                 <w:rStyle w:val="Hyperlink"/>
@@ -769,7 +909,7 @@
                 <w:noProof/>
                 <w:webHidden/>
               </w:rPr>
-              <w:instrText xml:space="preserve"> PAGEREF _Toc177559108 \h </w:instrText>
+              <w:instrText xml:space="preserve"> PAGEREF _Toc177656364 \h </w:instrText>
             </w:r>
             <w:r>
               <w:rPr>
@@ -789,7 +929,7 @@
                 <w:noProof/>
                 <w:webHidden/>
               </w:rPr>
-              <w:t>4</w:t>
+              <w:t>5</w:t>
             </w:r>
             <w:r>
               <w:rPr>
@@ -812,7 +952,7 @@
               <w:lang w:eastAsia="en-IE"/>
             </w:rPr>
           </w:pPr>
-          <w:hyperlink w:anchor="_Toc177559109" w:history="1">
+          <w:hyperlink w:anchor="_Toc177656365" w:history="1">
             <w:r>
               <w:rPr>
                 <w:rStyle w:val="Hyperlink"/>
@@ -839,7 +979,7 @@
                 <w:noProof/>
                 <w:webHidden/>
               </w:rPr>
-              <w:instrText xml:space="preserve"> PAGEREF _Toc177559109 \h </w:instrText>
+              <w:instrText xml:space="preserve"> PAGEREF _Toc177656365 \h </w:instrText>
             </w:r>
             <w:r>
               <w:rPr>
@@ -859,7 +999,7 @@
                 <w:noProof/>
                 <w:webHidden/>
               </w:rPr>
-              <w:t>4</w:t>
+              <w:t>5</w:t>
             </w:r>
             <w:r>
               <w:rPr>
@@ -882,13 +1022,14 @@
               <w:lang w:eastAsia="en-IE"/>
             </w:rPr>
           </w:pPr>
-          <w:hyperlink w:anchor="_Toc177559110" w:history="1">
+          <w:hyperlink w:anchor="_Toc177656366" w:history="1">
             <w:r>
               <w:rPr>
                 <w:rStyle w:val="Hyperlink"/>
                 <w:noProof/>
-              </w:rPr>
-              <w:t>Tools</w:t>
+                <w:lang w:val="it-IT"/>
+              </w:rPr>
+              <w:t>Libraries</w:t>
             </w:r>
             <w:r>
               <w:rPr>
@@ -909,7 +1050,7 @@
                 <w:noProof/>
                 <w:webHidden/>
               </w:rPr>
-              <w:instrText xml:space="preserve"> PAGEREF _Toc177559110 \h </w:instrText>
+              <w:instrText xml:space="preserve"> PAGEREF _Toc177656366 \h </w:instrText>
             </w:r>
             <w:r>
               <w:rPr>
@@ -952,13 +1093,13 @@
               <w:lang w:eastAsia="en-IE"/>
             </w:rPr>
           </w:pPr>
-          <w:hyperlink w:anchor="_Toc177559111" w:history="1">
+          <w:hyperlink w:anchor="_Toc177656367" w:history="1">
             <w:r>
               <w:rPr>
                 <w:rStyle w:val="Hyperlink"/>
                 <w:noProof/>
               </w:rPr>
-              <w:t>Jupyter Notebook:</w:t>
+              <w:t>NumPy:</w:t>
             </w:r>
             <w:r>
               <w:rPr>
@@ -979,7 +1120,7 @@
                 <w:noProof/>
                 <w:webHidden/>
               </w:rPr>
-              <w:instrText xml:space="preserve"> PAGEREF _Toc177559111 \h </w:instrText>
+              <w:instrText xml:space="preserve"> PAGEREF _Toc177656367 \h </w:instrText>
             </w:r>
             <w:r>
               <w:rPr>
@@ -1022,13 +1163,13 @@
               <w:lang w:eastAsia="en-IE"/>
             </w:rPr>
           </w:pPr>
-          <w:hyperlink w:anchor="_Toc177559112" w:history="1">
+          <w:hyperlink w:anchor="_Toc177656368" w:history="1">
             <w:r>
               <w:rPr>
                 <w:rStyle w:val="Hyperlink"/>
                 <w:noProof/>
               </w:rPr>
-              <w:t>Google Colab:</w:t>
+              <w:t>Pandas:</w:t>
             </w:r>
             <w:r>
               <w:rPr>
@@ -1049,7 +1190,7 @@
                 <w:noProof/>
                 <w:webHidden/>
               </w:rPr>
-              <w:instrText xml:space="preserve"> PAGEREF _Toc177559112 \h </w:instrText>
+              <w:instrText xml:space="preserve"> PAGEREF _Toc177656368 \h </w:instrText>
             </w:r>
             <w:r>
               <w:rPr>
@@ -1092,13 +1233,13 @@
               <w:lang w:eastAsia="en-IE"/>
             </w:rPr>
           </w:pPr>
-          <w:hyperlink w:anchor="_Toc177559113" w:history="1">
+          <w:hyperlink w:anchor="_Toc177656369" w:history="1">
             <w:r>
               <w:rPr>
                 <w:rStyle w:val="Hyperlink"/>
                 <w:noProof/>
               </w:rPr>
-              <w:t>RapidMiner:</w:t>
+              <w:t>Matplotlib:</w:t>
             </w:r>
             <w:r>
               <w:rPr>
@@ -1119,7 +1260,7 @@
                 <w:noProof/>
                 <w:webHidden/>
               </w:rPr>
-              <w:instrText xml:space="preserve"> PAGEREF _Toc177559113 \h </w:instrText>
+              <w:instrText xml:space="preserve"> PAGEREF _Toc177656369 \h </w:instrText>
             </w:r>
             <w:r>
               <w:rPr>
@@ -1162,13 +1303,13 @@
               <w:lang w:eastAsia="en-IE"/>
             </w:rPr>
           </w:pPr>
-          <w:hyperlink w:anchor="_Toc177559114" w:history="1">
+          <w:hyperlink w:anchor="_Toc177656370" w:history="1">
             <w:r>
               <w:rPr>
                 <w:rStyle w:val="Hyperlink"/>
                 <w:noProof/>
               </w:rPr>
-              <w:t>Weka 3:</w:t>
+              <w:t>Seaborn:</w:t>
             </w:r>
             <w:r>
               <w:rPr>
@@ -1189,7 +1330,7 @@
                 <w:noProof/>
                 <w:webHidden/>
               </w:rPr>
-              <w:instrText xml:space="preserve"> PAGEREF _Toc177559114 \h </w:instrText>
+              <w:instrText xml:space="preserve"> PAGEREF _Toc177656370 \h </w:instrText>
             </w:r>
             <w:r>
               <w:rPr>
@@ -1209,7 +1350,7 @@
                 <w:noProof/>
                 <w:webHidden/>
               </w:rPr>
-              <w:t>5</w:t>
+              <w:t>6</w:t>
             </w:r>
             <w:r>
               <w:rPr>
@@ -1232,13 +1373,13 @@
               <w:lang w:eastAsia="en-IE"/>
             </w:rPr>
           </w:pPr>
-          <w:hyperlink w:anchor="_Toc177559115" w:history="1">
+          <w:hyperlink w:anchor="_Toc177656371" w:history="1">
             <w:r>
               <w:rPr>
                 <w:rStyle w:val="Hyperlink"/>
                 <w:noProof/>
               </w:rPr>
-              <w:t>Anacoda:</w:t>
+              <w:t>Scikit-learn:</w:t>
             </w:r>
             <w:r>
               <w:rPr>
@@ -1259,7 +1400,7 @@
                 <w:noProof/>
                 <w:webHidden/>
               </w:rPr>
-              <w:instrText xml:space="preserve"> PAGEREF _Toc177559115 \h </w:instrText>
+              <w:instrText xml:space="preserve"> PAGEREF _Toc177656371 \h </w:instrText>
             </w:r>
             <w:r>
               <w:rPr>
@@ -1279,7 +1420,7 @@
                 <w:noProof/>
                 <w:webHidden/>
               </w:rPr>
-              <w:t>5</w:t>
+              <w:t>6</w:t>
             </w:r>
             <w:r>
               <w:rPr>
@@ -1302,13 +1443,13 @@
               <w:lang w:eastAsia="en-IE"/>
             </w:rPr>
           </w:pPr>
-          <w:hyperlink w:anchor="_Toc177559116" w:history="1">
+          <w:hyperlink w:anchor="_Toc177656372" w:history="1">
             <w:r>
               <w:rPr>
                 <w:rStyle w:val="Hyperlink"/>
                 <w:noProof/>
               </w:rPr>
-              <w:t>MLFlow:</w:t>
+              <w:t>Tensorflow:</w:t>
             </w:r>
             <w:r>
               <w:rPr>
@@ -1329,7 +1470,7 @@
                 <w:noProof/>
                 <w:webHidden/>
               </w:rPr>
-              <w:instrText xml:space="preserve"> PAGEREF _Toc177559116 \h </w:instrText>
+              <w:instrText xml:space="preserve"> PAGEREF _Toc177656372 \h </w:instrText>
             </w:r>
             <w:r>
               <w:rPr>
@@ -1349,7 +1490,147 @@
                 <w:noProof/>
                 <w:webHidden/>
               </w:rPr>
-              <w:t>5</w:t>
+              <w:t>6</w:t>
+            </w:r>
+            <w:r>
+              <w:rPr>
+                <w:noProof/>
+                <w:webHidden/>
+              </w:rPr>
+              <w:fldChar w:fldCharType="end"/>
+            </w:r>
+          </w:hyperlink>
+        </w:p>
+        <w:p>
+          <w:pPr>
+            <w:pStyle w:val="TOC3"/>
+            <w:tabs>
+              <w:tab w:val="right" w:leader="dot" w:pos="9016"/>
+            </w:tabs>
+            <w:rPr>
+              <w:rFonts w:eastAsiaTheme="minorEastAsia"/>
+              <w:noProof/>
+              <w:lang w:eastAsia="en-IE"/>
+            </w:rPr>
+          </w:pPr>
+          <w:hyperlink w:anchor="_Toc177656373" w:history="1">
+            <w:r>
+              <w:rPr>
+                <w:rStyle w:val="Hyperlink"/>
+                <w:noProof/>
+              </w:rPr>
+              <w:t>Pytorch:</w:t>
+            </w:r>
+            <w:r>
+              <w:rPr>
+                <w:noProof/>
+                <w:webHidden/>
+              </w:rPr>
+              <w:tab/>
+            </w:r>
+            <w:r>
+              <w:rPr>
+                <w:noProof/>
+                <w:webHidden/>
+              </w:rPr>
+              <w:fldChar w:fldCharType="begin"/>
+            </w:r>
+            <w:r>
+              <w:rPr>
+                <w:noProof/>
+                <w:webHidden/>
+              </w:rPr>
+              <w:instrText xml:space="preserve"> PAGEREF _Toc177656373 \h </w:instrText>
+            </w:r>
+            <w:r>
+              <w:rPr>
+                <w:noProof/>
+                <w:webHidden/>
+              </w:rPr>
+            </w:r>
+            <w:r>
+              <w:rPr>
+                <w:noProof/>
+                <w:webHidden/>
+              </w:rPr>
+              <w:fldChar w:fldCharType="separate"/>
+            </w:r>
+            <w:r>
+              <w:rPr>
+                <w:noProof/>
+                <w:webHidden/>
+              </w:rPr>
+              <w:t>6</w:t>
+            </w:r>
+            <w:r>
+              <w:rPr>
+                <w:noProof/>
+                <w:webHidden/>
+              </w:rPr>
+              <w:fldChar w:fldCharType="end"/>
+            </w:r>
+          </w:hyperlink>
+        </w:p>
+        <w:p>
+          <w:pPr>
+            <w:pStyle w:val="TOC3"/>
+            <w:tabs>
+              <w:tab w:val="right" w:leader="dot" w:pos="9016"/>
+            </w:tabs>
+            <w:rPr>
+              <w:rFonts w:eastAsiaTheme="minorEastAsia"/>
+              <w:noProof/>
+              <w:lang w:eastAsia="en-IE"/>
+            </w:rPr>
+          </w:pPr>
+          <w:hyperlink w:anchor="_Toc177656374" w:history="1">
+            <w:r>
+              <w:rPr>
+                <w:rStyle w:val="Hyperlink"/>
+                <w:noProof/>
+              </w:rPr>
+              <w:t>SciPy</w:t>
+            </w:r>
+            <w:r>
+              <w:rPr>
+                <w:noProof/>
+                <w:webHidden/>
+              </w:rPr>
+              <w:tab/>
+            </w:r>
+            <w:r>
+              <w:rPr>
+                <w:noProof/>
+                <w:webHidden/>
+              </w:rPr>
+              <w:fldChar w:fldCharType="begin"/>
+            </w:r>
+            <w:r>
+              <w:rPr>
+                <w:noProof/>
+                <w:webHidden/>
+              </w:rPr>
+              <w:instrText xml:space="preserve"> PAGEREF _Toc177656374 \h </w:instrText>
+            </w:r>
+            <w:r>
+              <w:rPr>
+                <w:noProof/>
+                <w:webHidden/>
+              </w:rPr>
+            </w:r>
+            <w:r>
+              <w:rPr>
+                <w:noProof/>
+                <w:webHidden/>
+              </w:rPr>
+              <w:fldChar w:fldCharType="separate"/>
+            </w:r>
+            <w:r>
+              <w:rPr>
+                <w:noProof/>
+                <w:webHidden/>
+              </w:rPr>
+              <w:t>7</w:t>
             </w:r>
             <w:r>
               <w:rPr>
@@ -1372,13 +1653,13 @@
               <w:lang w:eastAsia="en-IE"/>
             </w:rPr>
           </w:pPr>
-          <w:hyperlink w:anchor="_Toc177559117" w:history="1">
+          <w:hyperlink w:anchor="_Toc177656375" w:history="1">
             <w:r>
               <w:rPr>
                 <w:rStyle w:val="Hyperlink"/>
                 <w:noProof/>
               </w:rPr>
-              <w:t>Frameworks</w:t>
+              <w:t>Tools</w:t>
             </w:r>
             <w:r>
               <w:rPr>
@@ -1399,7 +1680,7 @@
                 <w:noProof/>
                 <w:webHidden/>
               </w:rPr>
-              <w:instrText xml:space="preserve"> PAGEREF _Toc177559117 \h </w:instrText>
+              <w:instrText xml:space="preserve"> PAGEREF _Toc177656375 \h </w:instrText>
             </w:r>
             <w:r>
               <w:rPr>
@@ -1419,7 +1700,7 @@
                 <w:noProof/>
                 <w:webHidden/>
               </w:rPr>
-              <w:t>5</w:t>
+              <w:t>7</w:t>
             </w:r>
             <w:r>
               <w:rPr>
@@ -1442,13 +1723,13 @@
               <w:lang w:eastAsia="en-IE"/>
             </w:rPr>
           </w:pPr>
-          <w:hyperlink w:anchor="_Toc177559118" w:history="1">
+          <w:hyperlink w:anchor="_Toc177656376" w:history="1">
             <w:r>
               <w:rPr>
                 <w:rStyle w:val="Hyperlink"/>
                 <w:noProof/>
               </w:rPr>
-              <w:t>Tensorflow:</w:t>
+              <w:t>Jupyter Notebook:</w:t>
             </w:r>
             <w:r>
               <w:rPr>
@@ -1469,7 +1750,7 @@
                 <w:noProof/>
                 <w:webHidden/>
               </w:rPr>
-              <w:instrText xml:space="preserve"> PAGEREF _Toc177559118 \h </w:instrText>
+              <w:instrText xml:space="preserve"> PAGEREF _Toc177656376 \h </w:instrText>
             </w:r>
             <w:r>
               <w:rPr>
@@ -1489,7 +1770,7 @@
                 <w:noProof/>
                 <w:webHidden/>
               </w:rPr>
-              <w:t>5</w:t>
+              <w:t>7</w:t>
             </w:r>
             <w:r>
               <w:rPr>
@@ -1512,13 +1793,13 @@
               <w:lang w:eastAsia="en-IE"/>
             </w:rPr>
           </w:pPr>
-          <w:hyperlink w:anchor="_Toc177559119" w:history="1">
+          <w:hyperlink w:anchor="_Toc177656377" w:history="1">
             <w:r>
               <w:rPr>
                 <w:rStyle w:val="Hyperlink"/>
                 <w:noProof/>
               </w:rPr>
-              <w:t>Pytorch:</w:t>
+              <w:t>Google Colab:</w:t>
             </w:r>
             <w:r>
               <w:rPr>
@@ -1539,7 +1820,7 @@
                 <w:noProof/>
                 <w:webHidden/>
               </w:rPr>
-              <w:instrText xml:space="preserve"> PAGEREF _Toc177559119 \h </w:instrText>
+              <w:instrText xml:space="preserve"> PAGEREF _Toc177656377 \h </w:instrText>
             </w:r>
             <w:r>
               <w:rPr>
@@ -1559,7 +1840,287 @@
                 <w:noProof/>
                 <w:webHidden/>
               </w:rPr>
-              <w:t>5</w:t>
+              <w:t>7</w:t>
+            </w:r>
+            <w:r>
+              <w:rPr>
+                <w:noProof/>
+                <w:webHidden/>
+              </w:rPr>
+              <w:fldChar w:fldCharType="end"/>
+            </w:r>
+          </w:hyperlink>
+        </w:p>
+        <w:p>
+          <w:pPr>
+            <w:pStyle w:val="TOC3"/>
+            <w:tabs>
+              <w:tab w:val="right" w:leader="dot" w:pos="9016"/>
+            </w:tabs>
+            <w:rPr>
+              <w:rFonts w:eastAsiaTheme="minorEastAsia"/>
+              <w:noProof/>
+              <w:lang w:eastAsia="en-IE"/>
+            </w:rPr>
+          </w:pPr>
+          <w:hyperlink w:anchor="_Toc177656378" w:history="1">
+            <w:r>
+              <w:rPr>
+                <w:rStyle w:val="Hyperlink"/>
+                <w:noProof/>
+              </w:rPr>
+              <w:t>RapidMiner:</w:t>
+            </w:r>
+            <w:r>
+              <w:rPr>
+                <w:noProof/>
+                <w:webHidden/>
+              </w:rPr>
+              <w:tab/>
+            </w:r>
+            <w:r>
+              <w:rPr>
+                <w:noProof/>
+                <w:webHidden/>
+              </w:rPr>
+              <w:fldChar w:fldCharType="begin"/>
+            </w:r>
+            <w:r>
+              <w:rPr>
+                <w:noProof/>
+                <w:webHidden/>
+              </w:rPr>
+              <w:instrText xml:space="preserve"> PAGEREF _Toc177656378 \h </w:instrText>
+            </w:r>
+            <w:r>
+              <w:rPr>
+                <w:noProof/>
+                <w:webHidden/>
+              </w:rPr>
+            </w:r>
+            <w:r>
+              <w:rPr>
+                <w:noProof/>
+                <w:webHidden/>
+              </w:rPr>
+              <w:fldChar w:fldCharType="separate"/>
+            </w:r>
+            <w:r>
+              <w:rPr>
+                <w:noProof/>
+                <w:webHidden/>
+              </w:rPr>
+              <w:t>7</w:t>
+            </w:r>
+            <w:r>
+              <w:rPr>
+                <w:noProof/>
+                <w:webHidden/>
+              </w:rPr>
+              <w:fldChar w:fldCharType="end"/>
+            </w:r>
+          </w:hyperlink>
+        </w:p>
+        <w:p>
+          <w:pPr>
+            <w:pStyle w:val="TOC3"/>
+            <w:tabs>
+              <w:tab w:val="right" w:leader="dot" w:pos="9016"/>
+            </w:tabs>
+            <w:rPr>
+              <w:rFonts w:eastAsiaTheme="minorEastAsia"/>
+              <w:noProof/>
+              <w:lang w:eastAsia="en-IE"/>
+            </w:rPr>
+          </w:pPr>
+          <w:hyperlink w:anchor="_Toc177656379" w:history="1">
+            <w:r>
+              <w:rPr>
+                <w:rStyle w:val="Hyperlink"/>
+                <w:noProof/>
+              </w:rPr>
+              <w:t>Weka 3:</w:t>
+            </w:r>
+            <w:r>
+              <w:rPr>
+                <w:noProof/>
+                <w:webHidden/>
+              </w:rPr>
+              <w:tab/>
+            </w:r>
+            <w:r>
+              <w:rPr>
+                <w:noProof/>
+                <w:webHidden/>
+              </w:rPr>
+              <w:fldChar w:fldCharType="begin"/>
+            </w:r>
+            <w:r>
+              <w:rPr>
+                <w:noProof/>
+                <w:webHidden/>
+              </w:rPr>
+              <w:instrText xml:space="preserve"> PAGEREF _Toc177656379 \h </w:instrText>
+            </w:r>
+            <w:r>
+              <w:rPr>
+                <w:noProof/>
+                <w:webHidden/>
+              </w:rPr>
+            </w:r>
+            <w:r>
+              <w:rPr>
+                <w:noProof/>
+                <w:webHidden/>
+              </w:rPr>
+              <w:fldChar w:fldCharType="separate"/>
+            </w:r>
+            <w:r>
+              <w:rPr>
+                <w:noProof/>
+                <w:webHidden/>
+              </w:rPr>
+              <w:t>7</w:t>
+            </w:r>
+            <w:r>
+              <w:rPr>
+                <w:noProof/>
+                <w:webHidden/>
+              </w:rPr>
+              <w:fldChar w:fldCharType="end"/>
+            </w:r>
+          </w:hyperlink>
+        </w:p>
+        <w:p>
+          <w:pPr>
+            <w:pStyle w:val="TOC3"/>
+            <w:tabs>
+              <w:tab w:val="right" w:leader="dot" w:pos="9016"/>
+            </w:tabs>
+            <w:rPr>
+              <w:rFonts w:eastAsiaTheme="minorEastAsia"/>
+              <w:noProof/>
+              <w:lang w:eastAsia="en-IE"/>
+            </w:rPr>
+          </w:pPr>
+          <w:hyperlink w:anchor="_Toc177656380" w:history="1">
+            <w:r>
+              <w:rPr>
+                <w:rStyle w:val="Hyperlink"/>
+                <w:noProof/>
+              </w:rPr>
+              <w:t>Anacoda:</w:t>
+            </w:r>
+            <w:r>
+              <w:rPr>
+                <w:noProof/>
+                <w:webHidden/>
+              </w:rPr>
+              <w:tab/>
+            </w:r>
+            <w:r>
+              <w:rPr>
+                <w:noProof/>
+                <w:webHidden/>
+              </w:rPr>
+              <w:fldChar w:fldCharType="begin"/>
+            </w:r>
+            <w:r>
+              <w:rPr>
+                <w:noProof/>
+                <w:webHidden/>
+              </w:rPr>
+              <w:instrText xml:space="preserve"> PAGEREF _Toc177656380 \h </w:instrText>
+            </w:r>
+            <w:r>
+              <w:rPr>
+                <w:noProof/>
+                <w:webHidden/>
+              </w:rPr>
+            </w:r>
+            <w:r>
+              <w:rPr>
+                <w:noProof/>
+                <w:webHidden/>
+              </w:rPr>
+              <w:fldChar w:fldCharType="separate"/>
+            </w:r>
+            <w:r>
+              <w:rPr>
+                <w:noProof/>
+                <w:webHidden/>
+              </w:rPr>
+              <w:t>7</w:t>
+            </w:r>
+            <w:r>
+              <w:rPr>
+                <w:noProof/>
+                <w:webHidden/>
+              </w:rPr>
+              <w:fldChar w:fldCharType="end"/>
+            </w:r>
+          </w:hyperlink>
+        </w:p>
+        <w:p>
+          <w:pPr>
+            <w:pStyle w:val="TOC3"/>
+            <w:tabs>
+              <w:tab w:val="right" w:leader="dot" w:pos="9016"/>
+            </w:tabs>
+            <w:rPr>
+              <w:rFonts w:eastAsiaTheme="minorEastAsia"/>
+              <w:noProof/>
+              <w:lang w:eastAsia="en-IE"/>
+            </w:rPr>
+          </w:pPr>
+          <w:hyperlink w:anchor="_Toc177656381" w:history="1">
+            <w:r>
+              <w:rPr>
+                <w:rStyle w:val="Hyperlink"/>
+                <w:noProof/>
+              </w:rPr>
+              <w:t>MLFlow:</w:t>
+            </w:r>
+            <w:r>
+              <w:rPr>
+                <w:noProof/>
+                <w:webHidden/>
+              </w:rPr>
+              <w:tab/>
+            </w:r>
+            <w:r>
+              <w:rPr>
+                <w:noProof/>
+                <w:webHidden/>
+              </w:rPr>
+              <w:fldChar w:fldCharType="begin"/>
+            </w:r>
+            <w:r>
+              <w:rPr>
+                <w:noProof/>
+                <w:webHidden/>
+              </w:rPr>
+              <w:instrText xml:space="preserve"> PAGEREF _Toc177656381 \h </w:instrText>
+            </w:r>
+            <w:r>
+              <w:rPr>
+                <w:noProof/>
+                <w:webHidden/>
+              </w:rPr>
+            </w:r>
+            <w:r>
+              <w:rPr>
+                <w:noProof/>
+                <w:webHidden/>
+              </w:rPr>
+              <w:fldChar w:fldCharType="separate"/>
+            </w:r>
+            <w:r>
+              <w:rPr>
+                <w:noProof/>
+                <w:webHidden/>
+              </w:rPr>
+              <w:t>8</w:t>
             </w:r>
             <w:r>
               <w:rPr>
@@ -1582,7 +2143,7 @@
               <w:lang w:eastAsia="en-IE"/>
             </w:rPr>
           </w:pPr>
-          <w:hyperlink w:anchor="_Toc177559120" w:history="1">
+          <w:hyperlink w:anchor="_Toc177656382" w:history="1">
             <w:r>
               <w:rPr>
                 <w:rStyle w:val="Hyperlink"/>
@@ -1609,7 +2170,7 @@
                 <w:noProof/>
                 <w:webHidden/>
               </w:rPr>
-              <w:instrText xml:space="preserve"> PAGEREF _Toc177559120 \h </w:instrText>
+              <w:instrText xml:space="preserve"> PAGEREF _Toc177656382 \h </w:instrText>
             </w:r>
             <w:r>
               <w:rPr>
@@ -1629,7 +2190,7 @@
                 <w:noProof/>
                 <w:webHidden/>
               </w:rPr>
-              <w:t>5</w:t>
+              <w:t>8</w:t>
             </w:r>
             <w:r>
               <w:rPr>
@@ -1652,7 +2213,7 @@
               <w:lang w:eastAsia="en-IE"/>
             </w:rPr>
           </w:pPr>
-          <w:hyperlink w:anchor="_Toc177559121" w:history="1">
+          <w:hyperlink w:anchor="_Toc177656383" w:history="1">
             <w:r>
               <w:rPr>
                 <w:rStyle w:val="Hyperlink"/>
@@ -1680,7 +2241,7 @@
                 <w:noProof/>
                 <w:webHidden/>
               </w:rPr>
-              <w:instrText xml:space="preserve"> PAGEREF _Toc177559121 \h </w:instrText>
+              <w:instrText xml:space="preserve"> PAGEREF _Toc177656383 \h </w:instrText>
             </w:r>
             <w:r>
               <w:rPr>
@@ -1700,7 +2261,7 @@
                 <w:noProof/>
                 <w:webHidden/>
               </w:rPr>
-              <w:t>5</w:t>
+              <w:t>8</w:t>
             </w:r>
             <w:r>
               <w:rPr>
@@ -1723,7 +2284,7 @@
               <w:lang w:eastAsia="en-IE"/>
             </w:rPr>
           </w:pPr>
-          <w:hyperlink w:anchor="_Toc177559122" w:history="1">
+          <w:hyperlink w:anchor="_Toc177656384" w:history="1">
             <w:r>
               <w:rPr>
                 <w:rStyle w:val="Hyperlink"/>
@@ -1750,7 +2311,7 @@
                 <w:noProof/>
                 <w:webHidden/>
               </w:rPr>
-              <w:instrText xml:space="preserve"> PAGEREF _Toc177559122 \h </w:instrText>
+              <w:instrText xml:space="preserve"> PAGEREF _Toc177656384 \h </w:instrText>
             </w:r>
             <w:r>
               <w:rPr>
@@ -1770,7 +2331,7 @@
                 <w:noProof/>
                 <w:webHidden/>
               </w:rPr>
-              <w:t>5</w:t>
+              <w:t>8</w:t>
             </w:r>
             <w:r>
               <w:rPr>
@@ -1793,7 +2354,7 @@
               <w:lang w:eastAsia="en-IE"/>
             </w:rPr>
           </w:pPr>
-          <w:hyperlink w:anchor="_Toc177559123" w:history="1">
+          <w:hyperlink w:anchor="_Toc177656385" w:history="1">
             <w:r>
               <w:rPr>
                 <w:rStyle w:val="Hyperlink"/>
@@ -1820,7 +2381,7 @@
                 <w:noProof/>
                 <w:webHidden/>
               </w:rPr>
-              <w:instrText xml:space="preserve"> PAGEREF _Toc177559123 \h </w:instrText>
+              <w:instrText xml:space="preserve"> PAGEREF _Toc177656385 \h </w:instrText>
             </w:r>
             <w:r>
               <w:rPr>
@@ -1840,7 +2401,7 @@
                 <w:noProof/>
                 <w:webHidden/>
               </w:rPr>
-              <w:t>5</w:t>
+              <w:t>8</w:t>
             </w:r>
             <w:r>
               <w:rPr>
@@ -1863,7 +2424,7 @@
               <w:lang w:eastAsia="en-IE"/>
             </w:rPr>
           </w:pPr>
-          <w:hyperlink w:anchor="_Toc177559124" w:history="1">
+          <w:hyperlink w:anchor="_Toc177656386" w:history="1">
             <w:r>
               <w:rPr>
                 <w:rStyle w:val="Hyperlink"/>
@@ -1890,7 +2451,7 @@
                 <w:noProof/>
                 <w:webHidden/>
               </w:rPr>
-              <w:instrText xml:space="preserve"> PAGEREF _Toc177559124 \h </w:instrText>
+              <w:instrText xml:space="preserve"> PAGEREF _Toc177656386 \h </w:instrText>
             </w:r>
             <w:r>
               <w:rPr>
@@ -1910,7 +2471,1197 @@
                 <w:noProof/>
                 <w:webHidden/>
               </w:rPr>
-              <w:t>5</w:t>
+              <w:t>8</w:t>
+            </w:r>
+            <w:r>
+              <w:rPr>
+                <w:noProof/>
+                <w:webHidden/>
+              </w:rPr>
+              <w:fldChar w:fldCharType="end"/>
+            </w:r>
+          </w:hyperlink>
+        </w:p>
+        <w:p>
+          <w:pPr>
+            <w:pStyle w:val="TOC3"/>
+            <w:tabs>
+              <w:tab w:val="right" w:leader="dot" w:pos="9016"/>
+            </w:tabs>
+            <w:rPr>
+              <w:rFonts w:eastAsiaTheme="minorEastAsia"/>
+              <w:noProof/>
+              <w:lang w:eastAsia="en-IE"/>
+            </w:rPr>
+          </w:pPr>
+          <w:hyperlink w:anchor="_Toc177656387" w:history="1">
+            <w:r>
+              <w:rPr>
+                <w:rStyle w:val="Hyperlink"/>
+                <w:noProof/>
+              </w:rPr>
+              <w:t>Sleep Health and Lifestyle</w:t>
+            </w:r>
+            <w:r>
+              <w:rPr>
+                <w:noProof/>
+                <w:webHidden/>
+              </w:rPr>
+              <w:tab/>
+            </w:r>
+            <w:r>
+              <w:rPr>
+                <w:noProof/>
+                <w:webHidden/>
+              </w:rPr>
+              <w:fldChar w:fldCharType="begin"/>
+            </w:r>
+            <w:r>
+              <w:rPr>
+                <w:noProof/>
+                <w:webHidden/>
+              </w:rPr>
+              <w:instrText xml:space="preserve"> PAGEREF _Toc177656387 \h </w:instrText>
+            </w:r>
+            <w:r>
+              <w:rPr>
+                <w:noProof/>
+                <w:webHidden/>
+              </w:rPr>
+            </w:r>
+            <w:r>
+              <w:rPr>
+                <w:noProof/>
+                <w:webHidden/>
+              </w:rPr>
+              <w:fldChar w:fldCharType="separate"/>
+            </w:r>
+            <w:r>
+              <w:rPr>
+                <w:noProof/>
+                <w:webHidden/>
+              </w:rPr>
+              <w:t>8</w:t>
+            </w:r>
+            <w:r>
+              <w:rPr>
+                <w:noProof/>
+                <w:webHidden/>
+              </w:rPr>
+              <w:fldChar w:fldCharType="end"/>
+            </w:r>
+          </w:hyperlink>
+        </w:p>
+        <w:p>
+          <w:pPr>
+            <w:pStyle w:val="TOC2"/>
+            <w:tabs>
+              <w:tab w:val="right" w:leader="dot" w:pos="9016"/>
+            </w:tabs>
+            <w:rPr>
+              <w:rFonts w:eastAsiaTheme="minorEastAsia"/>
+              <w:noProof/>
+              <w:lang w:eastAsia="en-IE"/>
+            </w:rPr>
+          </w:pPr>
+          <w:hyperlink w:anchor="_Toc177656388" w:history="1">
+            <w:r>
+              <w:rPr>
+                <w:rStyle w:val="Hyperlink"/>
+                <w:noProof/>
+              </w:rPr>
+              <w:t>Technology Resources</w:t>
+            </w:r>
+            <w:r>
+              <w:rPr>
+                <w:noProof/>
+                <w:webHidden/>
+              </w:rPr>
+              <w:tab/>
+            </w:r>
+            <w:r>
+              <w:rPr>
+                <w:noProof/>
+                <w:webHidden/>
+              </w:rPr>
+              <w:fldChar w:fldCharType="begin"/>
+            </w:r>
+            <w:r>
+              <w:rPr>
+                <w:noProof/>
+                <w:webHidden/>
+              </w:rPr>
+              <w:instrText xml:space="preserve"> PAGEREF _Toc177656388 \h </w:instrText>
+            </w:r>
+            <w:r>
+              <w:rPr>
+                <w:noProof/>
+                <w:webHidden/>
+              </w:rPr>
+            </w:r>
+            <w:r>
+              <w:rPr>
+                <w:noProof/>
+                <w:webHidden/>
+              </w:rPr>
+              <w:fldChar w:fldCharType="separate"/>
+            </w:r>
+            <w:r>
+              <w:rPr>
+                <w:noProof/>
+                <w:webHidden/>
+              </w:rPr>
+              <w:t>8</w:t>
+            </w:r>
+            <w:r>
+              <w:rPr>
+                <w:noProof/>
+                <w:webHidden/>
+              </w:rPr>
+              <w:fldChar w:fldCharType="end"/>
+            </w:r>
+          </w:hyperlink>
+        </w:p>
+        <w:p>
+          <w:pPr>
+            <w:pStyle w:val="TOC3"/>
+            <w:tabs>
+              <w:tab w:val="right" w:leader="dot" w:pos="9016"/>
+            </w:tabs>
+            <w:rPr>
+              <w:rFonts w:eastAsiaTheme="minorEastAsia"/>
+              <w:noProof/>
+              <w:lang w:eastAsia="en-IE"/>
+            </w:rPr>
+          </w:pPr>
+          <w:hyperlink w:anchor="_Toc177656389" w:history="1">
+            <w:r>
+              <w:rPr>
+                <w:rStyle w:val="Hyperlink"/>
+                <w:noProof/>
+              </w:rPr>
+              <w:t>Python</w:t>
+            </w:r>
+            <w:r>
+              <w:rPr>
+                <w:noProof/>
+                <w:webHidden/>
+              </w:rPr>
+              <w:tab/>
+            </w:r>
+            <w:r>
+              <w:rPr>
+                <w:noProof/>
+                <w:webHidden/>
+              </w:rPr>
+              <w:fldChar w:fldCharType="begin"/>
+            </w:r>
+            <w:r>
+              <w:rPr>
+                <w:noProof/>
+                <w:webHidden/>
+              </w:rPr>
+              <w:instrText xml:space="preserve"> PAGEREF _Toc177656389 \h </w:instrText>
+            </w:r>
+            <w:r>
+              <w:rPr>
+                <w:noProof/>
+                <w:webHidden/>
+              </w:rPr>
+            </w:r>
+            <w:r>
+              <w:rPr>
+                <w:noProof/>
+                <w:webHidden/>
+              </w:rPr>
+              <w:fldChar w:fldCharType="separate"/>
+            </w:r>
+            <w:r>
+              <w:rPr>
+                <w:noProof/>
+                <w:webHidden/>
+              </w:rPr>
+              <w:t>8</w:t>
+            </w:r>
+            <w:r>
+              <w:rPr>
+                <w:noProof/>
+                <w:webHidden/>
+              </w:rPr>
+              <w:fldChar w:fldCharType="end"/>
+            </w:r>
+          </w:hyperlink>
+        </w:p>
+        <w:p>
+          <w:pPr>
+            <w:pStyle w:val="TOC3"/>
+            <w:tabs>
+              <w:tab w:val="right" w:leader="dot" w:pos="9016"/>
+            </w:tabs>
+            <w:rPr>
+              <w:rFonts w:eastAsiaTheme="minorEastAsia"/>
+              <w:noProof/>
+              <w:lang w:eastAsia="en-IE"/>
+            </w:rPr>
+          </w:pPr>
+          <w:hyperlink w:anchor="_Toc177656390" w:history="1">
+            <w:r>
+              <w:rPr>
+                <w:rStyle w:val="Hyperlink"/>
+                <w:noProof/>
+              </w:rPr>
+              <w:t>NumPy</w:t>
+            </w:r>
+            <w:r>
+              <w:rPr>
+                <w:noProof/>
+                <w:webHidden/>
+              </w:rPr>
+              <w:tab/>
+            </w:r>
+            <w:r>
+              <w:rPr>
+                <w:noProof/>
+                <w:webHidden/>
+              </w:rPr>
+              <w:fldChar w:fldCharType="begin"/>
+            </w:r>
+            <w:r>
+              <w:rPr>
+                <w:noProof/>
+                <w:webHidden/>
+              </w:rPr>
+              <w:instrText xml:space="preserve"> PAGEREF _Toc177656390 \h </w:instrText>
+            </w:r>
+            <w:r>
+              <w:rPr>
+                <w:noProof/>
+                <w:webHidden/>
+              </w:rPr>
+            </w:r>
+            <w:r>
+              <w:rPr>
+                <w:noProof/>
+                <w:webHidden/>
+              </w:rPr>
+              <w:fldChar w:fldCharType="separate"/>
+            </w:r>
+            <w:r>
+              <w:rPr>
+                <w:noProof/>
+                <w:webHidden/>
+              </w:rPr>
+              <w:t>8</w:t>
+            </w:r>
+            <w:r>
+              <w:rPr>
+                <w:noProof/>
+                <w:webHidden/>
+              </w:rPr>
+              <w:fldChar w:fldCharType="end"/>
+            </w:r>
+          </w:hyperlink>
+        </w:p>
+        <w:p>
+          <w:pPr>
+            <w:pStyle w:val="TOC3"/>
+            <w:tabs>
+              <w:tab w:val="right" w:leader="dot" w:pos="9016"/>
+            </w:tabs>
+            <w:rPr>
+              <w:rFonts w:eastAsiaTheme="minorEastAsia"/>
+              <w:noProof/>
+              <w:lang w:eastAsia="en-IE"/>
+            </w:rPr>
+          </w:pPr>
+          <w:hyperlink w:anchor="_Toc177656391" w:history="1">
+            <w:r>
+              <w:rPr>
+                <w:rStyle w:val="Hyperlink"/>
+                <w:noProof/>
+              </w:rPr>
+              <w:t>Pandas</w:t>
+            </w:r>
+            <w:r>
+              <w:rPr>
+                <w:noProof/>
+                <w:webHidden/>
+              </w:rPr>
+              <w:tab/>
+            </w:r>
+            <w:r>
+              <w:rPr>
+                <w:noProof/>
+                <w:webHidden/>
+              </w:rPr>
+              <w:fldChar w:fldCharType="begin"/>
+            </w:r>
+            <w:r>
+              <w:rPr>
+                <w:noProof/>
+                <w:webHidden/>
+              </w:rPr>
+              <w:instrText xml:space="preserve"> PAGEREF _Toc177656391 \h </w:instrText>
+            </w:r>
+            <w:r>
+              <w:rPr>
+                <w:noProof/>
+                <w:webHidden/>
+              </w:rPr>
+            </w:r>
+            <w:r>
+              <w:rPr>
+                <w:noProof/>
+                <w:webHidden/>
+              </w:rPr>
+              <w:fldChar w:fldCharType="separate"/>
+            </w:r>
+            <w:r>
+              <w:rPr>
+                <w:noProof/>
+                <w:webHidden/>
+              </w:rPr>
+              <w:t>8</w:t>
+            </w:r>
+            <w:r>
+              <w:rPr>
+                <w:noProof/>
+                <w:webHidden/>
+              </w:rPr>
+              <w:fldChar w:fldCharType="end"/>
+            </w:r>
+          </w:hyperlink>
+        </w:p>
+        <w:p>
+          <w:pPr>
+            <w:pStyle w:val="TOC3"/>
+            <w:tabs>
+              <w:tab w:val="right" w:leader="dot" w:pos="9016"/>
+            </w:tabs>
+            <w:rPr>
+              <w:rFonts w:eastAsiaTheme="minorEastAsia"/>
+              <w:noProof/>
+              <w:lang w:eastAsia="en-IE"/>
+            </w:rPr>
+          </w:pPr>
+          <w:hyperlink w:anchor="_Toc177656392" w:history="1">
+            <w:r>
+              <w:rPr>
+                <w:rStyle w:val="Hyperlink"/>
+                <w:noProof/>
+              </w:rPr>
+              <w:t>Matplotlib</w:t>
+            </w:r>
+            <w:r>
+              <w:rPr>
+                <w:noProof/>
+                <w:webHidden/>
+              </w:rPr>
+              <w:tab/>
+            </w:r>
+            <w:r>
+              <w:rPr>
+                <w:noProof/>
+                <w:webHidden/>
+              </w:rPr>
+              <w:fldChar w:fldCharType="begin"/>
+            </w:r>
+            <w:r>
+              <w:rPr>
+                <w:noProof/>
+                <w:webHidden/>
+              </w:rPr>
+              <w:instrText xml:space="preserve"> PAGEREF _Toc177656392 \h </w:instrText>
+            </w:r>
+            <w:r>
+              <w:rPr>
+                <w:noProof/>
+                <w:webHidden/>
+              </w:rPr>
+            </w:r>
+            <w:r>
+              <w:rPr>
+                <w:noProof/>
+                <w:webHidden/>
+              </w:rPr>
+              <w:fldChar w:fldCharType="separate"/>
+            </w:r>
+            <w:r>
+              <w:rPr>
+                <w:noProof/>
+                <w:webHidden/>
+              </w:rPr>
+              <w:t>8</w:t>
+            </w:r>
+            <w:r>
+              <w:rPr>
+                <w:noProof/>
+                <w:webHidden/>
+              </w:rPr>
+              <w:fldChar w:fldCharType="end"/>
+            </w:r>
+          </w:hyperlink>
+        </w:p>
+        <w:p>
+          <w:pPr>
+            <w:pStyle w:val="TOC3"/>
+            <w:tabs>
+              <w:tab w:val="right" w:leader="dot" w:pos="9016"/>
+            </w:tabs>
+            <w:rPr>
+              <w:rFonts w:eastAsiaTheme="minorEastAsia"/>
+              <w:noProof/>
+              <w:lang w:eastAsia="en-IE"/>
+            </w:rPr>
+          </w:pPr>
+          <w:hyperlink w:anchor="_Toc177656393" w:history="1">
+            <w:r>
+              <w:rPr>
+                <w:rStyle w:val="Hyperlink"/>
+                <w:noProof/>
+              </w:rPr>
+              <w:t>Seaborn</w:t>
+            </w:r>
+            <w:r>
+              <w:rPr>
+                <w:noProof/>
+                <w:webHidden/>
+              </w:rPr>
+              <w:tab/>
+            </w:r>
+            <w:r>
+              <w:rPr>
+                <w:noProof/>
+                <w:webHidden/>
+              </w:rPr>
+              <w:fldChar w:fldCharType="begin"/>
+            </w:r>
+            <w:r>
+              <w:rPr>
+                <w:noProof/>
+                <w:webHidden/>
+              </w:rPr>
+              <w:instrText xml:space="preserve"> PAGEREF _Toc177656393 \h </w:instrText>
+            </w:r>
+            <w:r>
+              <w:rPr>
+                <w:noProof/>
+                <w:webHidden/>
+              </w:rPr>
+            </w:r>
+            <w:r>
+              <w:rPr>
+                <w:noProof/>
+                <w:webHidden/>
+              </w:rPr>
+              <w:fldChar w:fldCharType="separate"/>
+            </w:r>
+            <w:r>
+              <w:rPr>
+                <w:noProof/>
+                <w:webHidden/>
+              </w:rPr>
+              <w:t>9</w:t>
+            </w:r>
+            <w:r>
+              <w:rPr>
+                <w:noProof/>
+                <w:webHidden/>
+              </w:rPr>
+              <w:fldChar w:fldCharType="end"/>
+            </w:r>
+          </w:hyperlink>
+        </w:p>
+        <w:p>
+          <w:pPr>
+            <w:pStyle w:val="TOC3"/>
+            <w:tabs>
+              <w:tab w:val="right" w:leader="dot" w:pos="9016"/>
+            </w:tabs>
+            <w:rPr>
+              <w:rFonts w:eastAsiaTheme="minorEastAsia"/>
+              <w:noProof/>
+              <w:lang w:eastAsia="en-IE"/>
+            </w:rPr>
+          </w:pPr>
+          <w:hyperlink w:anchor="_Toc177656394" w:history="1">
+            <w:r>
+              <w:rPr>
+                <w:rStyle w:val="Hyperlink"/>
+                <w:noProof/>
+              </w:rPr>
+              <w:t>Scikit-learn</w:t>
+            </w:r>
+            <w:r>
+              <w:rPr>
+                <w:noProof/>
+                <w:webHidden/>
+              </w:rPr>
+              <w:tab/>
+            </w:r>
+            <w:r>
+              <w:rPr>
+                <w:noProof/>
+                <w:webHidden/>
+              </w:rPr>
+              <w:fldChar w:fldCharType="begin"/>
+            </w:r>
+            <w:r>
+              <w:rPr>
+                <w:noProof/>
+                <w:webHidden/>
+              </w:rPr>
+              <w:instrText xml:space="preserve"> PAGEREF _Toc177656394 \h </w:instrText>
+            </w:r>
+            <w:r>
+              <w:rPr>
+                <w:noProof/>
+                <w:webHidden/>
+              </w:rPr>
+            </w:r>
+            <w:r>
+              <w:rPr>
+                <w:noProof/>
+                <w:webHidden/>
+              </w:rPr>
+              <w:fldChar w:fldCharType="separate"/>
+            </w:r>
+            <w:r>
+              <w:rPr>
+                <w:noProof/>
+                <w:webHidden/>
+              </w:rPr>
+              <w:t>9</w:t>
+            </w:r>
+            <w:r>
+              <w:rPr>
+                <w:noProof/>
+                <w:webHidden/>
+              </w:rPr>
+              <w:fldChar w:fldCharType="end"/>
+            </w:r>
+          </w:hyperlink>
+        </w:p>
+        <w:p>
+          <w:pPr>
+            <w:pStyle w:val="TOC3"/>
+            <w:tabs>
+              <w:tab w:val="right" w:leader="dot" w:pos="9016"/>
+            </w:tabs>
+            <w:rPr>
+              <w:rFonts w:eastAsiaTheme="minorEastAsia"/>
+              <w:noProof/>
+              <w:lang w:eastAsia="en-IE"/>
+            </w:rPr>
+          </w:pPr>
+          <w:hyperlink w:anchor="_Toc177656395" w:history="1">
+            <w:r>
+              <w:rPr>
+                <w:rStyle w:val="Hyperlink"/>
+                <w:noProof/>
+              </w:rPr>
+              <w:t>Tensorflow/Keras</w:t>
+            </w:r>
+            <w:r>
+              <w:rPr>
+                <w:noProof/>
+                <w:webHidden/>
+              </w:rPr>
+              <w:tab/>
+            </w:r>
+            <w:r>
+              <w:rPr>
+                <w:noProof/>
+                <w:webHidden/>
+              </w:rPr>
+              <w:fldChar w:fldCharType="begin"/>
+            </w:r>
+            <w:r>
+              <w:rPr>
+                <w:noProof/>
+                <w:webHidden/>
+              </w:rPr>
+              <w:instrText xml:space="preserve"> PAGEREF _Toc177656395 \h </w:instrText>
+            </w:r>
+            <w:r>
+              <w:rPr>
+                <w:noProof/>
+                <w:webHidden/>
+              </w:rPr>
+            </w:r>
+            <w:r>
+              <w:rPr>
+                <w:noProof/>
+                <w:webHidden/>
+              </w:rPr>
+              <w:fldChar w:fldCharType="separate"/>
+            </w:r>
+            <w:r>
+              <w:rPr>
+                <w:noProof/>
+                <w:webHidden/>
+              </w:rPr>
+              <w:t>9</w:t>
+            </w:r>
+            <w:r>
+              <w:rPr>
+                <w:noProof/>
+                <w:webHidden/>
+              </w:rPr>
+              <w:fldChar w:fldCharType="end"/>
+            </w:r>
+          </w:hyperlink>
+        </w:p>
+        <w:p>
+          <w:pPr>
+            <w:pStyle w:val="TOC3"/>
+            <w:tabs>
+              <w:tab w:val="right" w:leader="dot" w:pos="9016"/>
+            </w:tabs>
+            <w:rPr>
+              <w:rFonts w:eastAsiaTheme="minorEastAsia"/>
+              <w:noProof/>
+              <w:lang w:eastAsia="en-IE"/>
+            </w:rPr>
+          </w:pPr>
+          <w:hyperlink w:anchor="_Toc177656396" w:history="1">
+            <w:r>
+              <w:rPr>
+                <w:rStyle w:val="Hyperlink"/>
+                <w:noProof/>
+              </w:rPr>
+              <w:t>Pytorch</w:t>
+            </w:r>
+            <w:r>
+              <w:rPr>
+                <w:noProof/>
+                <w:webHidden/>
+              </w:rPr>
+              <w:tab/>
+            </w:r>
+            <w:r>
+              <w:rPr>
+                <w:noProof/>
+                <w:webHidden/>
+              </w:rPr>
+              <w:fldChar w:fldCharType="begin"/>
+            </w:r>
+            <w:r>
+              <w:rPr>
+                <w:noProof/>
+                <w:webHidden/>
+              </w:rPr>
+              <w:instrText xml:space="preserve"> PAGEREF _Toc177656396 \h </w:instrText>
+            </w:r>
+            <w:r>
+              <w:rPr>
+                <w:noProof/>
+                <w:webHidden/>
+              </w:rPr>
+            </w:r>
+            <w:r>
+              <w:rPr>
+                <w:noProof/>
+                <w:webHidden/>
+              </w:rPr>
+              <w:fldChar w:fldCharType="separate"/>
+            </w:r>
+            <w:r>
+              <w:rPr>
+                <w:noProof/>
+                <w:webHidden/>
+              </w:rPr>
+              <w:t>9</w:t>
+            </w:r>
+            <w:r>
+              <w:rPr>
+                <w:noProof/>
+                <w:webHidden/>
+              </w:rPr>
+              <w:fldChar w:fldCharType="end"/>
+            </w:r>
+          </w:hyperlink>
+        </w:p>
+        <w:p>
+          <w:pPr>
+            <w:pStyle w:val="TOC3"/>
+            <w:tabs>
+              <w:tab w:val="right" w:leader="dot" w:pos="9016"/>
+            </w:tabs>
+            <w:rPr>
+              <w:rFonts w:eastAsiaTheme="minorEastAsia"/>
+              <w:noProof/>
+              <w:lang w:eastAsia="en-IE"/>
+            </w:rPr>
+          </w:pPr>
+          <w:hyperlink w:anchor="_Toc177656397" w:history="1">
+            <w:r>
+              <w:rPr>
+                <w:rStyle w:val="Hyperlink"/>
+                <w:noProof/>
+              </w:rPr>
+              <w:t>SciPy</w:t>
+            </w:r>
+            <w:r>
+              <w:rPr>
+                <w:noProof/>
+                <w:webHidden/>
+              </w:rPr>
+              <w:tab/>
+            </w:r>
+            <w:r>
+              <w:rPr>
+                <w:noProof/>
+                <w:webHidden/>
+              </w:rPr>
+              <w:fldChar w:fldCharType="begin"/>
+            </w:r>
+            <w:r>
+              <w:rPr>
+                <w:noProof/>
+                <w:webHidden/>
+              </w:rPr>
+              <w:instrText xml:space="preserve"> PAGEREF _Toc177656397 \h </w:instrText>
+            </w:r>
+            <w:r>
+              <w:rPr>
+                <w:noProof/>
+                <w:webHidden/>
+              </w:rPr>
+            </w:r>
+            <w:r>
+              <w:rPr>
+                <w:noProof/>
+                <w:webHidden/>
+              </w:rPr>
+              <w:fldChar w:fldCharType="separate"/>
+            </w:r>
+            <w:r>
+              <w:rPr>
+                <w:noProof/>
+                <w:webHidden/>
+              </w:rPr>
+              <w:t>9</w:t>
+            </w:r>
+            <w:r>
+              <w:rPr>
+                <w:noProof/>
+                <w:webHidden/>
+              </w:rPr>
+              <w:fldChar w:fldCharType="end"/>
+            </w:r>
+          </w:hyperlink>
+        </w:p>
+        <w:p>
+          <w:pPr>
+            <w:pStyle w:val="TOC3"/>
+            <w:tabs>
+              <w:tab w:val="right" w:leader="dot" w:pos="9016"/>
+            </w:tabs>
+            <w:rPr>
+              <w:rFonts w:eastAsiaTheme="minorEastAsia"/>
+              <w:noProof/>
+              <w:lang w:eastAsia="en-IE"/>
+            </w:rPr>
+          </w:pPr>
+          <w:hyperlink w:anchor="_Toc177656398" w:history="1">
+            <w:r>
+              <w:rPr>
+                <w:rStyle w:val="Hyperlink"/>
+                <w:noProof/>
+              </w:rPr>
+              <w:t>Jupyter Notebook</w:t>
+            </w:r>
+            <w:r>
+              <w:rPr>
+                <w:noProof/>
+                <w:webHidden/>
+              </w:rPr>
+              <w:tab/>
+            </w:r>
+            <w:r>
+              <w:rPr>
+                <w:noProof/>
+                <w:webHidden/>
+              </w:rPr>
+              <w:fldChar w:fldCharType="begin"/>
+            </w:r>
+            <w:r>
+              <w:rPr>
+                <w:noProof/>
+                <w:webHidden/>
+              </w:rPr>
+              <w:instrText xml:space="preserve"> PAGEREF _Toc177656398 \h </w:instrText>
+            </w:r>
+            <w:r>
+              <w:rPr>
+                <w:noProof/>
+                <w:webHidden/>
+              </w:rPr>
+            </w:r>
+            <w:r>
+              <w:rPr>
+                <w:noProof/>
+                <w:webHidden/>
+              </w:rPr>
+              <w:fldChar w:fldCharType="separate"/>
+            </w:r>
+            <w:r>
+              <w:rPr>
+                <w:noProof/>
+                <w:webHidden/>
+              </w:rPr>
+              <w:t>9</w:t>
+            </w:r>
+            <w:r>
+              <w:rPr>
+                <w:noProof/>
+                <w:webHidden/>
+              </w:rPr>
+              <w:fldChar w:fldCharType="end"/>
+            </w:r>
+          </w:hyperlink>
+        </w:p>
+        <w:p>
+          <w:pPr>
+            <w:pStyle w:val="TOC3"/>
+            <w:tabs>
+              <w:tab w:val="right" w:leader="dot" w:pos="9016"/>
+            </w:tabs>
+            <w:rPr>
+              <w:rFonts w:eastAsiaTheme="minorEastAsia"/>
+              <w:noProof/>
+              <w:lang w:eastAsia="en-IE"/>
+            </w:rPr>
+          </w:pPr>
+          <w:hyperlink w:anchor="_Toc177656399" w:history="1">
+            <w:r>
+              <w:rPr>
+                <w:rStyle w:val="Hyperlink"/>
+                <w:noProof/>
+              </w:rPr>
+              <w:t>Google Colab</w:t>
+            </w:r>
+            <w:r>
+              <w:rPr>
+                <w:noProof/>
+                <w:webHidden/>
+              </w:rPr>
+              <w:tab/>
+            </w:r>
+            <w:r>
+              <w:rPr>
+                <w:noProof/>
+                <w:webHidden/>
+              </w:rPr>
+              <w:fldChar w:fldCharType="begin"/>
+            </w:r>
+            <w:r>
+              <w:rPr>
+                <w:noProof/>
+                <w:webHidden/>
+              </w:rPr>
+              <w:instrText xml:space="preserve"> PAGEREF _Toc177656399 \h </w:instrText>
+            </w:r>
+            <w:r>
+              <w:rPr>
+                <w:noProof/>
+                <w:webHidden/>
+              </w:rPr>
+            </w:r>
+            <w:r>
+              <w:rPr>
+                <w:noProof/>
+                <w:webHidden/>
+              </w:rPr>
+              <w:fldChar w:fldCharType="separate"/>
+            </w:r>
+            <w:r>
+              <w:rPr>
+                <w:noProof/>
+                <w:webHidden/>
+              </w:rPr>
+              <w:t>9</w:t>
+            </w:r>
+            <w:r>
+              <w:rPr>
+                <w:noProof/>
+                <w:webHidden/>
+              </w:rPr>
+              <w:fldChar w:fldCharType="end"/>
+            </w:r>
+          </w:hyperlink>
+        </w:p>
+        <w:p>
+          <w:pPr>
+            <w:pStyle w:val="TOC3"/>
+            <w:tabs>
+              <w:tab w:val="right" w:leader="dot" w:pos="9016"/>
+            </w:tabs>
+            <w:rPr>
+              <w:rFonts w:eastAsiaTheme="minorEastAsia"/>
+              <w:noProof/>
+              <w:lang w:eastAsia="en-IE"/>
+            </w:rPr>
+          </w:pPr>
+          <w:hyperlink w:anchor="_Toc177656400" w:history="1">
+            <w:r>
+              <w:rPr>
+                <w:rStyle w:val="Hyperlink"/>
+                <w:noProof/>
+              </w:rPr>
+              <w:t>RapidMiner</w:t>
+            </w:r>
+            <w:r>
+              <w:rPr>
+                <w:noProof/>
+                <w:webHidden/>
+              </w:rPr>
+              <w:tab/>
+            </w:r>
+            <w:r>
+              <w:rPr>
+                <w:noProof/>
+                <w:webHidden/>
+              </w:rPr>
+              <w:fldChar w:fldCharType="begin"/>
+            </w:r>
+            <w:r>
+              <w:rPr>
+                <w:noProof/>
+                <w:webHidden/>
+              </w:rPr>
+              <w:instrText xml:space="preserve"> PAGEREF _Toc177656400 \h </w:instrText>
+            </w:r>
+            <w:r>
+              <w:rPr>
+                <w:noProof/>
+                <w:webHidden/>
+              </w:rPr>
+            </w:r>
+            <w:r>
+              <w:rPr>
+                <w:noProof/>
+                <w:webHidden/>
+              </w:rPr>
+              <w:fldChar w:fldCharType="separate"/>
+            </w:r>
+            <w:r>
+              <w:rPr>
+                <w:noProof/>
+                <w:webHidden/>
+              </w:rPr>
+              <w:t>9</w:t>
+            </w:r>
+            <w:r>
+              <w:rPr>
+                <w:noProof/>
+                <w:webHidden/>
+              </w:rPr>
+              <w:fldChar w:fldCharType="end"/>
+            </w:r>
+          </w:hyperlink>
+        </w:p>
+        <w:p>
+          <w:pPr>
+            <w:pStyle w:val="TOC3"/>
+            <w:tabs>
+              <w:tab w:val="right" w:leader="dot" w:pos="9016"/>
+            </w:tabs>
+            <w:rPr>
+              <w:rFonts w:eastAsiaTheme="minorEastAsia"/>
+              <w:noProof/>
+              <w:lang w:eastAsia="en-IE"/>
+            </w:rPr>
+          </w:pPr>
+          <w:hyperlink w:anchor="_Toc177656401" w:history="1">
+            <w:r>
+              <w:rPr>
+                <w:rStyle w:val="Hyperlink"/>
+                <w:noProof/>
+              </w:rPr>
+              <w:t>Weka 3</w:t>
+            </w:r>
+            <w:r>
+              <w:rPr>
+                <w:noProof/>
+                <w:webHidden/>
+              </w:rPr>
+              <w:tab/>
+            </w:r>
+            <w:r>
+              <w:rPr>
+                <w:noProof/>
+                <w:webHidden/>
+              </w:rPr>
+              <w:fldChar w:fldCharType="begin"/>
+            </w:r>
+            <w:r>
+              <w:rPr>
+                <w:noProof/>
+                <w:webHidden/>
+              </w:rPr>
+              <w:instrText xml:space="preserve"> PAGEREF _Toc177656401 \h </w:instrText>
+            </w:r>
+            <w:r>
+              <w:rPr>
+                <w:noProof/>
+                <w:webHidden/>
+              </w:rPr>
+            </w:r>
+            <w:r>
+              <w:rPr>
+                <w:noProof/>
+                <w:webHidden/>
+              </w:rPr>
+              <w:fldChar w:fldCharType="separate"/>
+            </w:r>
+            <w:r>
+              <w:rPr>
+                <w:noProof/>
+                <w:webHidden/>
+              </w:rPr>
+              <w:t>9</w:t>
+            </w:r>
+            <w:r>
+              <w:rPr>
+                <w:noProof/>
+                <w:webHidden/>
+              </w:rPr>
+              <w:fldChar w:fldCharType="end"/>
+            </w:r>
+          </w:hyperlink>
+        </w:p>
+        <w:p>
+          <w:pPr>
+            <w:pStyle w:val="TOC3"/>
+            <w:tabs>
+              <w:tab w:val="right" w:leader="dot" w:pos="9016"/>
+            </w:tabs>
+            <w:rPr>
+              <w:rFonts w:eastAsiaTheme="minorEastAsia"/>
+              <w:noProof/>
+              <w:lang w:eastAsia="en-IE"/>
+            </w:rPr>
+          </w:pPr>
+          <w:hyperlink w:anchor="_Toc177656402" w:history="1">
+            <w:r>
+              <w:rPr>
+                <w:rStyle w:val="Hyperlink"/>
+                <w:noProof/>
+              </w:rPr>
+              <w:t>Anacoda</w:t>
+            </w:r>
+            <w:r>
+              <w:rPr>
+                <w:noProof/>
+                <w:webHidden/>
+              </w:rPr>
+              <w:tab/>
+            </w:r>
+            <w:r>
+              <w:rPr>
+                <w:noProof/>
+                <w:webHidden/>
+              </w:rPr>
+              <w:fldChar w:fldCharType="begin"/>
+            </w:r>
+            <w:r>
+              <w:rPr>
+                <w:noProof/>
+                <w:webHidden/>
+              </w:rPr>
+              <w:instrText xml:space="preserve"> PAGEREF _Toc177656402 \h </w:instrText>
+            </w:r>
+            <w:r>
+              <w:rPr>
+                <w:noProof/>
+                <w:webHidden/>
+              </w:rPr>
+            </w:r>
+            <w:r>
+              <w:rPr>
+                <w:noProof/>
+                <w:webHidden/>
+              </w:rPr>
+              <w:fldChar w:fldCharType="separate"/>
+            </w:r>
+            <w:r>
+              <w:rPr>
+                <w:noProof/>
+                <w:webHidden/>
+              </w:rPr>
+              <w:t>9</w:t>
+            </w:r>
+            <w:r>
+              <w:rPr>
+                <w:noProof/>
+                <w:webHidden/>
+              </w:rPr>
+              <w:fldChar w:fldCharType="end"/>
+            </w:r>
+          </w:hyperlink>
+        </w:p>
+        <w:p>
+          <w:pPr>
+            <w:pStyle w:val="TOC3"/>
+            <w:tabs>
+              <w:tab w:val="right" w:leader="dot" w:pos="9016"/>
+            </w:tabs>
+            <w:rPr>
+              <w:rFonts w:eastAsiaTheme="minorEastAsia"/>
+              <w:noProof/>
+              <w:lang w:eastAsia="en-IE"/>
+            </w:rPr>
+          </w:pPr>
+          <w:hyperlink w:anchor="_Toc177656403" w:history="1">
+            <w:r>
+              <w:rPr>
+                <w:rStyle w:val="Hyperlink"/>
+                <w:noProof/>
+              </w:rPr>
+              <w:t>MLFlow</w:t>
+            </w:r>
+            <w:r>
+              <w:rPr>
+                <w:noProof/>
+                <w:webHidden/>
+              </w:rPr>
+              <w:tab/>
+            </w:r>
+            <w:r>
+              <w:rPr>
+                <w:noProof/>
+                <w:webHidden/>
+              </w:rPr>
+              <w:fldChar w:fldCharType="begin"/>
+            </w:r>
+            <w:r>
+              <w:rPr>
+                <w:noProof/>
+                <w:webHidden/>
+              </w:rPr>
+              <w:instrText xml:space="preserve"> PAGEREF _Toc177656403 \h </w:instrText>
+            </w:r>
+            <w:r>
+              <w:rPr>
+                <w:noProof/>
+                <w:webHidden/>
+              </w:rPr>
+            </w:r>
+            <w:r>
+              <w:rPr>
+                <w:noProof/>
+                <w:webHidden/>
+              </w:rPr>
+              <w:fldChar w:fldCharType="separate"/>
+            </w:r>
+            <w:r>
+              <w:rPr>
+                <w:noProof/>
+                <w:webHidden/>
+              </w:rPr>
+              <w:t>10</w:t>
             </w:r>
             <w:r>
               <w:rPr>
@@ -2055,12 +3806,20 @@
     </w:p>
     <w:p>
       <w:pPr>
+        <w:jc w:val="center"/>
+        <w:rPr>
+          <w:rFonts w:ascii="Calibri" w:hAnsi="Calibri" w:cs="Calibri"/>
+        </w:rPr>
+      </w:pPr>
+    </w:p>
+    <w:p>
+      <w:pPr>
         <w:pStyle w:val="Heading1"/>
         <w:rPr>
           <w:rFonts w:ascii="Calibri" w:hAnsi="Calibri" w:cs="Calibri"/>
         </w:rPr>
       </w:pPr>
-      <w:bookmarkStart w:id="0" w:name="_Toc177559099"/>
+      <w:bookmarkStart w:id="0" w:name="_Toc177656353"/>
       <w:r>
         <w:rPr>
           <w:rFonts w:ascii="Calibri" w:hAnsi="Calibri" w:cs="Calibri"/>
@@ -2078,7 +3837,7 @@
       <w:pPr>
         <w:pStyle w:val="Heading1"/>
       </w:pPr>
-      <w:bookmarkStart w:id="1" w:name="_Toc177559100"/>
+      <w:bookmarkStart w:id="1" w:name="_Toc177656354"/>
       <w:r>
         <w:t>Ideas</w:t>
       </w:r>
@@ -2088,7 +3847,7 @@
       <w:pPr>
         <w:pStyle w:val="Heading2"/>
       </w:pPr>
-      <w:bookmarkStart w:id="2" w:name="_Toc177559101"/>
+      <w:bookmarkStart w:id="2" w:name="_Toc177656355"/>
       <w:r>
         <w:t>Summer Olympic Athletes</w:t>
       </w:r>
@@ -2098,13 +3857,16 @@
       <w:r>
         <w:t>This project includes a comprehensive list of athletes who have participated in the summer Olympics since in inaugural year on Athens in 1896 to the 2024 Paris Olympics. The data it includes ranges from the athletes name, sex, country, year city, sport, event and medal won.</w:t>
       </w:r>
+      <w:r>
+        <w:t xml:space="preserve"> This has more than 130,000 unique sets of data. </w:t>
+      </w:r>
     </w:p>
     <w:p/>
     <w:p>
       <w:pPr>
         <w:pStyle w:val="Heading3"/>
       </w:pPr>
-      <w:bookmarkStart w:id="3" w:name="_Toc177559102"/>
+      <w:bookmarkStart w:id="3" w:name="_Toc177656356"/>
       <w:r>
         <w:t>Data Application</w:t>
       </w:r>
@@ -2155,6 +3917,7 @@
         </w:numPr>
       </w:pPr>
       <w:r>
+        <w:lastRenderedPageBreak/>
         <w:t>We can also see which country has more proficient males or more proficient females.</w:t>
       </w:r>
     </w:p>
@@ -2163,7 +3926,7 @@
       <w:pPr>
         <w:pStyle w:val="Heading2"/>
       </w:pPr>
-      <w:bookmarkStart w:id="4" w:name="_Toc177559103"/>
+      <w:bookmarkStart w:id="4" w:name="_Toc177656357"/>
       <w:r>
         <w:t>Spotify Top Streamed Songs</w:t>
       </w:r>
@@ -2173,12 +3936,15 @@
       <w:r>
         <w:t>This project idea includes the details of the most streamed songs of 2023. It includes details such as artist, song name, bpm of the song, the key the song is mainly in, the number of playlist it is in the day, month and year of release, number of artist on the song and ranking in charts.</w:t>
       </w:r>
+      <w:r>
+        <w:t xml:space="preserve"> This dataset has 943 rows.</w:t>
+      </w:r>
     </w:p>
     <w:p>
       <w:pPr>
         <w:pStyle w:val="Heading3"/>
       </w:pPr>
-      <w:bookmarkStart w:id="5" w:name="_Toc177559104"/>
+      <w:bookmarkStart w:id="5" w:name="_Toc177656358"/>
       <w:r>
         <w:t>Data Application</w:t>
       </w:r>
@@ -2248,7 +4014,7 @@
       <w:pPr>
         <w:pStyle w:val="Heading2"/>
       </w:pPr>
-      <w:bookmarkStart w:id="6" w:name="_Toc177559105"/>
+      <w:bookmarkStart w:id="6" w:name="_Toc177656359"/>
       <w:r>
         <w:t>Top Rated IMBD TV Shows</w:t>
       </w:r>
@@ -2264,12 +4030,15 @@
       <w:r>
         <w:t>according to IMBD. It give rankings names, release dates, run time, rating tag and rating.</w:t>
       </w:r>
+      <w:r>
+        <w:t xml:space="preserve"> This has 250 rows of data.</w:t>
+      </w:r>
     </w:p>
     <w:p>
       <w:pPr>
         <w:pStyle w:val="Heading3"/>
       </w:pPr>
-      <w:bookmarkStart w:id="7" w:name="_Toc177559106"/>
+      <w:bookmarkStart w:id="7" w:name="_Toc177656360"/>
       <w:r>
         <w:t>Data Application</w:t>
       </w:r>
@@ -2321,6 +4090,1263 @@
       </w:pPr>
       <w:r>
         <w:t>What rating tag is the most featured and how these ratings tags correlate to the ratings itself.</w:t>
+      </w:r>
+    </w:p>
+    <w:p>
+      <w:pPr>
+        <w:pStyle w:val="Heading2"/>
+      </w:pPr>
+      <w:bookmarkStart w:id="8" w:name="_Toc177656361"/>
+      <w:r>
+        <w:t>Sleep Patterns and Lifestyles</w:t>
+      </w:r>
+      <w:bookmarkEnd w:id="8"/>
+    </w:p>
+    <w:p>
+      <w:r>
+        <w:t>This dataset includes a wide array of information pertaining to a persons gender, age, occupation, sleep duration, quality of sleep, physical activity level, stress level, BMI category, blood pressure, heart rate, daily steps, sleep disorder.</w:t>
+      </w:r>
+      <w:r>
+        <w:t xml:space="preserve"> This has 374 rows of data. </w:t>
+      </w:r>
+    </w:p>
+    <w:p>
+      <w:pPr>
+        <w:pStyle w:val="Heading3"/>
+      </w:pPr>
+      <w:bookmarkStart w:id="9" w:name="_Toc177656362"/>
+      <w:r>
+        <w:t>Data Application</w:t>
+      </w:r>
+      <w:bookmarkEnd w:id="9"/>
+    </w:p>
+    <w:p>
+      <w:pPr>
+        <w:pStyle w:val="ListParagraph"/>
+        <w:numPr>
+          <w:ilvl w:val="0"/>
+          <w:numId w:val="1"/>
+        </w:numPr>
+      </w:pPr>
+      <w:r>
+        <w:t xml:space="preserve">This data can be used to predict the length and quality of sleep for each age group. </w:t>
+      </w:r>
+    </w:p>
+    <w:p>
+      <w:pPr>
+        <w:pStyle w:val="ListParagraph"/>
+        <w:numPr>
+          <w:ilvl w:val="0"/>
+          <w:numId w:val="1"/>
+        </w:numPr>
+      </w:pPr>
+      <w:r>
+        <w:t xml:space="preserve">What jobs end up having a positive/negative impact on sleep length. </w:t>
+      </w:r>
+    </w:p>
+    <w:p>
+      <w:pPr>
+        <w:pStyle w:val="ListParagraph"/>
+        <w:numPr>
+          <w:ilvl w:val="0"/>
+          <w:numId w:val="1"/>
+        </w:numPr>
+      </w:pPr>
+      <w:r>
+        <w:lastRenderedPageBreak/>
+        <w:t>How much physical activity and sleep plays into BMI, blood pressure and BPM</w:t>
+      </w:r>
+    </w:p>
+    <w:p>
+      <w:pPr>
+        <w:pStyle w:val="ListParagraph"/>
+        <w:numPr>
+          <w:ilvl w:val="0"/>
+          <w:numId w:val="1"/>
+        </w:numPr>
+      </w:pPr>
+      <w:r>
+        <w:t>How stress level relate to sleep length and quality.</w:t>
+      </w:r>
+    </w:p>
+    <w:p/>
+    <w:p/>
+    <w:p>
+      <w:pPr>
+        <w:pStyle w:val="Heading1"/>
+      </w:pPr>
+      <w:bookmarkStart w:id="10" w:name="_Toc177656363"/>
+      <w:r>
+        <w:t>Technologies</w:t>
+      </w:r>
+      <w:bookmarkEnd w:id="10"/>
+    </w:p>
+    <w:p>
+      <w:pPr>
+        <w:pStyle w:val="Heading2"/>
+      </w:pPr>
+      <w:bookmarkStart w:id="11" w:name="_Toc177656364"/>
+      <w:r>
+        <w:t>Languages</w:t>
+      </w:r>
+      <w:bookmarkEnd w:id="11"/>
+    </w:p>
+    <w:p>
+      <w:pPr>
+        <w:pStyle w:val="Heading3"/>
+      </w:pPr>
+      <w:bookmarkStart w:id="12" w:name="_Toc177656365"/>
+      <w:r>
+        <w:t>Python</w:t>
+      </w:r>
+      <w:bookmarkEnd w:id="12"/>
+    </w:p>
+    <w:p>
+      <w:r>
+        <w:t>Python has become t</w:t>
+      </w:r>
+      <w:r>
+        <w:t>he de facto language for machine learning.</w:t>
+      </w:r>
+      <w:r>
+        <w:t xml:space="preserve"> This id due to many factors such as its simplicity, versatility and its wide range of libraries and frameworks.</w:t>
+      </w:r>
+    </w:p>
+    <w:p>
+      <w:pPr>
+        <w:pStyle w:val="Heading2"/>
+        <w:rPr>
+          <w:lang w:val="it-IT"/>
+        </w:rPr>
+      </w:pPr>
+      <w:bookmarkStart w:id="13" w:name="_Toc177656366"/>
+      <w:r>
+        <w:rPr>
+          <w:lang w:val="it-IT"/>
+        </w:rPr>
+        <w:t>Libraries</w:t>
+      </w:r>
+      <w:bookmarkEnd w:id="13"/>
+    </w:p>
+    <w:p>
+      <w:r>
+        <w:t>Python gives access to many useful libraries for machine learning. These libraries include the following:</w:t>
+      </w:r>
+    </w:p>
+    <w:p>
+      <w:pPr>
+        <w:pStyle w:val="Heading3"/>
+      </w:pPr>
+      <w:bookmarkStart w:id="14" w:name="_Toc177656367"/>
+      <w:r>
+        <w:t>NumPy:</w:t>
+      </w:r>
+      <w:bookmarkEnd w:id="14"/>
+    </w:p>
+    <w:p>
+      <w:r>
+        <w:t xml:space="preserve">NumPy is a python library that enhances arrays making them faster than regular python arrays. This library also provides functions for working with linear algebra, </w:t>
+      </w:r>
+      <w:proofErr w:type="spellStart"/>
+      <w:r>
+        <w:t>fourier</w:t>
+      </w:r>
+      <w:proofErr w:type="spellEnd"/>
+      <w:r>
+        <w:t xml:space="preserve"> transform and matrices. </w:t>
+      </w:r>
+      <w:r>
+        <w:t xml:space="preserve">NumPy also supports a wide arrange </w:t>
+      </w:r>
+      <w:r>
+        <w:t xml:space="preserve">of hardware and computing platforms. Due to it being a python library the syntax is high level accessible and productive for all level programmers. </w:t>
+      </w:r>
+    </w:p>
+    <w:p>
+      <w:pPr>
+        <w:pStyle w:val="Heading3"/>
+      </w:pPr>
+      <w:bookmarkStart w:id="15" w:name="_Toc177656368"/>
+      <w:r>
+        <w:t>Pandas:</w:t>
+      </w:r>
+      <w:bookmarkEnd w:id="15"/>
+    </w:p>
+    <w:p>
+      <w:r>
+        <w:t xml:space="preserve">Pandas is a python library used for working with datasets. It can analyse the data and has functions for cleaning exploring and manipulating data. Panda is able to get a lot of information form datasets and gives you answers about the correlation between data, average values, and making this data readable and relevant. Pandas is suited for working with spreadsheets or SQL tables. Pandas is built </w:t>
+      </w:r>
+      <w:r>
+        <w:t>on</w:t>
+      </w:r>
+      <w:r>
+        <w:t xml:space="preserve"> top of the NumPy library </w:t>
+      </w:r>
+      <w:r>
+        <w:t xml:space="preserve">meaning there is cross over in the structures used. The data used can be used in plotting functions for Matplotlib, statical analysis in SciPy and ML algorithms in Scikit-learn. It can also handle missing data, data visualization and can perform </w:t>
+      </w:r>
+      <w:r>
+        <w:t>split-apply-combine operations on data sets.</w:t>
+      </w:r>
+    </w:p>
+    <w:p>
+      <w:pPr>
+        <w:pStyle w:val="Heading3"/>
+      </w:pPr>
+      <w:bookmarkStart w:id="16" w:name="_Toc177656369"/>
+      <w:r>
+        <w:t>Matplotlib</w:t>
+      </w:r>
+      <w:r>
+        <w:t>:</w:t>
+      </w:r>
+      <w:bookmarkEnd w:id="16"/>
+    </w:p>
+    <w:p>
+      <w:r>
+        <w:t xml:space="preserve">Matplotlib is a python library that can be used for creating static, animated or interactive visualizations. </w:t>
+      </w:r>
+      <w:r>
+        <w:t xml:space="preserve">It can generate a wide range of graphs such as line, scatter, bar, histograms, pie charts and more. Along with supplying the tools for displaying graphs it allows customization of these graphs. These graphs are of professional quality. It can </w:t>
+      </w:r>
+      <w:r>
+        <w:lastRenderedPageBreak/>
+        <w:t>work seamlessly with NumPy allowing data from arrays to be plotted easily.</w:t>
+      </w:r>
+      <w:r>
+        <w:t xml:space="preserve"> It also works with Seaborn, Pandas and basemap.</w:t>
+      </w:r>
+    </w:p>
+    <w:p>
+      <w:pPr>
+        <w:pStyle w:val="Heading3"/>
+      </w:pPr>
+      <w:bookmarkStart w:id="17" w:name="_Toc177656370"/>
+      <w:r>
+        <w:t>Seaborn:</w:t>
+      </w:r>
+      <w:bookmarkEnd w:id="17"/>
+    </w:p>
+    <w:p>
+      <w:r>
+        <w:t xml:space="preserve">Seaborn is a python library that builds on top of Matplotlib and closely with Pandas to make statistical graphics in python. </w:t>
+      </w:r>
+      <w:r>
+        <w:t xml:space="preserve">Seaborn uses plotting functions to operate on data frames and arrays containing whole datasets. The dataset-orientated API lets the focus be on different elements of the plot and not the details on drawing the plot. </w:t>
+      </w:r>
+      <w:r>
+        <w:t>Seaborn provides various plots such as relational plots, categorical plots, distribution plots, regression plots, matrix plots, multi-plot grids.</w:t>
+      </w:r>
+    </w:p>
+    <w:p>
+      <w:pPr>
+        <w:pStyle w:val="Heading3"/>
+      </w:pPr>
+      <w:bookmarkStart w:id="18" w:name="_Toc177656371"/>
+      <w:r>
+        <w:t>Scikit-learn:</w:t>
+      </w:r>
+      <w:bookmarkEnd w:id="18"/>
+    </w:p>
+    <w:p>
+      <w:r>
+        <w:t>Scikit-learn is a python library that provides diverse algorithms for classification, regression, clustering, and dimensionality reduction. The library is build using other languages like SciPy and NumPy and closely connected with Pandas and Seaborn.</w:t>
+      </w:r>
+      <w:r>
+        <w:t xml:space="preserve"> It provides simple and efficient tools for data mining and data analysis.</w:t>
+      </w:r>
+    </w:p>
+    <w:p>
+      <w:pPr>
+        <w:pStyle w:val="Heading3"/>
+      </w:pPr>
+      <w:bookmarkStart w:id="19" w:name="_Toc177656372"/>
+      <w:proofErr w:type="spellStart"/>
+      <w:r>
+        <w:t>Tensorflow</w:t>
+      </w:r>
+      <w:proofErr w:type="spellEnd"/>
+      <w:r>
+        <w:t>:</w:t>
+      </w:r>
+      <w:bookmarkEnd w:id="19"/>
+    </w:p>
+    <w:p>
+      <w:r>
+        <w:t xml:space="preserve">TensorFlow is a python library for numerical computation using data flow graphs. It provides functions for building and training deep learning models as it facilitates the creations of computational graphs and efficient execution on a wide range of hardware platforms. A few features TensorFlow has are Antidifferentiation, Eager execution, Distribute, Losses, Metrics, </w:t>
+      </w:r>
+      <w:proofErr w:type="spellStart"/>
+      <w:r>
+        <w:t>TF.nn</w:t>
+      </w:r>
+      <w:proofErr w:type="spellEnd"/>
+      <w:r>
+        <w:t>, Optimizers</w:t>
+      </w:r>
+      <w:r>
+        <w:t xml:space="preserve">. </w:t>
+      </w:r>
+      <w:proofErr w:type="spellStart"/>
+      <w:r>
+        <w:t>TensorFlows’s</w:t>
+      </w:r>
+      <w:proofErr w:type="spellEnd"/>
+      <w:r>
+        <w:t xml:space="preserve"> APIs use </w:t>
+      </w:r>
+      <w:proofErr w:type="spellStart"/>
+      <w:r>
+        <w:t>Keras</w:t>
+      </w:r>
+      <w:proofErr w:type="spellEnd"/>
+      <w:r>
+        <w:t xml:space="preserve"> to allow users to make their own machine-learning models and also helps load the data to train the model.</w:t>
+      </w:r>
+      <w:r>
+        <w:t xml:space="preserve"> </w:t>
+      </w:r>
+    </w:p>
+    <w:p>
+      <w:pPr>
+        <w:pStyle w:val="Heading4"/>
+      </w:pPr>
+      <w:proofErr w:type="spellStart"/>
+      <w:r>
+        <w:t>Keras</w:t>
+      </w:r>
+      <w:proofErr w:type="spellEnd"/>
+      <w:r>
+        <w:t>:</w:t>
+      </w:r>
+    </w:p>
+    <w:p>
+      <w:proofErr w:type="spellStart"/>
+      <w:r>
+        <w:t>Keras</w:t>
+      </w:r>
+      <w:proofErr w:type="spellEnd"/>
+      <w:r>
+        <w:t xml:space="preserve"> is an API that runs on top TensorFlow. It is a high-level API used for training and building neural networks. Its allows you to, with minimal code, to build, train and deploy deep learning models. It is known for its user friendly interface that allows all level of coders to have viable access to the API. </w:t>
+      </w:r>
+      <w:proofErr w:type="spellStart"/>
+      <w:r>
+        <w:t>Keras</w:t>
+      </w:r>
+      <w:proofErr w:type="spellEnd"/>
+      <w:r>
+        <w:t xml:space="preserve"> has good Extensibility and Customizability providing help for creating custom layers, loss functions</w:t>
+      </w:r>
+      <w:r>
+        <w:t xml:space="preserve"> </w:t>
+      </w:r>
+      <w:r>
+        <w:t xml:space="preserve">and preprocessing task. Allows for complex architectures and provides subclassing to write models from scratch. </w:t>
+      </w:r>
+      <w:r>
+        <w:t xml:space="preserve">With it providing sequential along with functional APIs it allows ease of use working with single input and output models as well as multiple input and output models. </w:t>
+      </w:r>
+    </w:p>
+    <w:p>
+      <w:pPr>
+        <w:pStyle w:val="Heading3"/>
+      </w:pPr>
+      <w:bookmarkStart w:id="20" w:name="_Toc177656373"/>
+      <w:proofErr w:type="spellStart"/>
+      <w:r>
+        <w:t>Pytorch</w:t>
+      </w:r>
+      <w:proofErr w:type="spellEnd"/>
+      <w:r>
+        <w:t>:</w:t>
+      </w:r>
+      <w:bookmarkEnd w:id="20"/>
+    </w:p>
+    <w:p>
+      <w:proofErr w:type="spellStart"/>
+      <w:r>
+        <w:t>Pytorch</w:t>
+      </w:r>
+      <w:proofErr w:type="spellEnd"/>
+      <w:r>
+        <w:t xml:space="preserve"> is a python library that provides many convenient tools to help build neural networks and train them efficiently. </w:t>
+      </w:r>
+      <w:proofErr w:type="spellStart"/>
+      <w:r>
+        <w:t>PyTorch</w:t>
+      </w:r>
+      <w:proofErr w:type="spellEnd"/>
+      <w:r>
+        <w:t xml:space="preserve"> is built using tensor which is similar to NumPy. It uses the </w:t>
+      </w:r>
+      <w:proofErr w:type="spellStart"/>
+      <w:r>
+        <w:t>autograd</w:t>
+      </w:r>
+      <w:proofErr w:type="spellEnd"/>
+      <w:r>
+        <w:t xml:space="preserve"> library for automatic differentiation, this computes </w:t>
+      </w:r>
+      <w:r>
+        <w:lastRenderedPageBreak/>
+        <w:t xml:space="preserve">gradients of tensor. The graphs are made during run-time allowing for dynamic changes to graphs to be made. </w:t>
+      </w:r>
+    </w:p>
+    <w:p>
+      <w:pPr>
+        <w:pStyle w:val="Heading3"/>
+      </w:pPr>
+      <w:bookmarkStart w:id="21" w:name="_Toc177656374"/>
+      <w:r>
+        <w:t>SciPy</w:t>
+      </w:r>
+      <w:bookmarkEnd w:id="21"/>
+    </w:p>
+    <w:p>
+      <w:r>
+        <w:t xml:space="preserve">SciPy is a python library that is used for scientific computation and uses NumPy. It provides utility functions for optimisation, stats and signal processing. </w:t>
+      </w:r>
+      <w:proofErr w:type="spellStart"/>
+      <w:r>
+        <w:t>Scify</w:t>
+      </w:r>
+      <w:proofErr w:type="spellEnd"/>
+      <w:r>
+        <w:t xml:space="preserve"> is very similar to NumPy but has added functions and is optimised. The vast amount of  algorithms it provides ranges from optimisation and integration to algebraic and differential equations along with many more. </w:t>
+      </w:r>
+    </w:p>
+    <w:p>
+      <w:pPr>
+        <w:pStyle w:val="Heading2"/>
+      </w:pPr>
+      <w:bookmarkStart w:id="22" w:name="_Toc177656375"/>
+      <w:r>
+        <w:t>Tools</w:t>
+      </w:r>
+      <w:bookmarkEnd w:id="22"/>
+    </w:p>
+    <w:p>
+      <w:pPr>
+        <w:pStyle w:val="Heading3"/>
+      </w:pPr>
+      <w:bookmarkStart w:id="23" w:name="_Toc177656376"/>
+      <w:proofErr w:type="spellStart"/>
+      <w:r>
+        <w:t>Jupyter</w:t>
+      </w:r>
+      <w:proofErr w:type="spellEnd"/>
+      <w:r>
+        <w:t xml:space="preserve"> Notebook:</w:t>
+      </w:r>
+      <w:bookmarkEnd w:id="23"/>
+    </w:p>
+    <w:p>
+      <w:proofErr w:type="spellStart"/>
+      <w:r>
+        <w:t>Jupyter</w:t>
+      </w:r>
+      <w:proofErr w:type="spellEnd"/>
+      <w:r>
+        <w:t xml:space="preserve"> notebook is an web application used to create and share documents that contain live code, visualizations and text. It is commonly used with data science and machine learning. </w:t>
+      </w:r>
+    </w:p>
+    <w:p>
+      <w:pPr>
+        <w:pStyle w:val="Heading3"/>
+      </w:pPr>
+      <w:bookmarkStart w:id="24" w:name="_Toc177656377"/>
+      <w:r>
+        <w:t xml:space="preserve">Google </w:t>
+      </w:r>
+      <w:proofErr w:type="spellStart"/>
+      <w:r>
+        <w:t>Colab</w:t>
+      </w:r>
+      <w:proofErr w:type="spellEnd"/>
+      <w:r>
+        <w:t>:</w:t>
+      </w:r>
+      <w:bookmarkEnd w:id="24"/>
+    </w:p>
+    <w:p>
+      <w:r>
+        <w:t xml:space="preserve">Google </w:t>
+      </w:r>
+      <w:proofErr w:type="spellStart"/>
+      <w:r>
+        <w:t>Colab</w:t>
+      </w:r>
+      <w:proofErr w:type="spellEnd"/>
+      <w:r>
+        <w:t xml:space="preserve"> is like google docs but for python code. It is a cloud based service that allows the user to write and run code in a </w:t>
+      </w:r>
+      <w:proofErr w:type="spellStart"/>
+      <w:r>
+        <w:t>jupyter</w:t>
+      </w:r>
+      <w:proofErr w:type="spellEnd"/>
+      <w:r>
+        <w:t xml:space="preserve"> notebook environment. Google </w:t>
+      </w:r>
+      <w:proofErr w:type="spellStart"/>
+      <w:r>
+        <w:t>colab</w:t>
+      </w:r>
+      <w:proofErr w:type="spellEnd"/>
+      <w:r>
+        <w:t xml:space="preserve"> allows the user to take advantage of powerful CPUs and GPUs without having the hardware yourself. </w:t>
+      </w:r>
+      <w:r>
+        <w:t xml:space="preserve">It can be used to write and execute code, develop models, and collaborate with other </w:t>
+      </w:r>
+      <w:proofErr w:type="spellStart"/>
+      <w:r>
+        <w:t>devs</w:t>
+      </w:r>
+      <w:proofErr w:type="spellEnd"/>
+      <w:r>
+        <w:t xml:space="preserve">. </w:t>
+      </w:r>
+    </w:p>
+    <w:p>
+      <w:pPr>
+        <w:pStyle w:val="Heading3"/>
+      </w:pPr>
+      <w:bookmarkStart w:id="25" w:name="_Toc177656378"/>
+      <w:r>
+        <w:t>RapidMiner:</w:t>
+      </w:r>
+      <w:bookmarkEnd w:id="25"/>
+    </w:p>
+    <w:p>
+      <w:proofErr w:type="spellStart"/>
+      <w:r>
+        <w:t>Rapidminer</w:t>
+      </w:r>
+      <w:proofErr w:type="spellEnd"/>
+      <w:r>
+        <w:t xml:space="preserve"> is a comprehensive data science platform with visual workflow design and full automation. It is one of the most popular data science tools. RapidMiner is used for data extraction, data mining, deep learning, machine learning, and predictive analysis. </w:t>
+      </w:r>
+    </w:p>
+    <w:p>
+      <w:pPr>
+        <w:pStyle w:val="Heading3"/>
+      </w:pPr>
+      <w:bookmarkStart w:id="26" w:name="_Toc177656379"/>
+      <w:r>
+        <w:t>Weka 3:</w:t>
+      </w:r>
+      <w:bookmarkEnd w:id="26"/>
+    </w:p>
+    <w:p>
+      <w:r>
+        <w:t>Weka Is used to p</w:t>
+      </w:r>
+      <w:r>
+        <w:t xml:space="preserve">rovide a comprehensive suits of tools for data analysis and predictive modelling. It helps users to analyse large datasets and applies various machine learning algorithms for task such as clustering, classification, regression, association rule data mining and data processing. </w:t>
+      </w:r>
+    </w:p>
+    <w:p>
+      <w:pPr>
+        <w:pStyle w:val="Heading3"/>
+      </w:pPr>
+      <w:bookmarkStart w:id="27" w:name="_Toc177656380"/>
+      <w:proofErr w:type="spellStart"/>
+      <w:r>
+        <w:t>Anacoda</w:t>
+      </w:r>
+      <w:proofErr w:type="spellEnd"/>
+      <w:r>
+        <w:t>:</w:t>
+      </w:r>
+      <w:bookmarkEnd w:id="27"/>
+    </w:p>
+    <w:p>
+      <w:r>
+        <w:t xml:space="preserve">Anaconda is a distribution of the python and r programming languages for scientific computing that aims to simplify package management and deployment. Packages in Anaconda </w:t>
+      </w:r>
+      <w:r>
+        <w:t xml:space="preserve">are managed by the packet management system Conda. </w:t>
+      </w:r>
+    </w:p>
+    <w:p>
+      <w:pPr>
+        <w:pStyle w:val="Heading3"/>
+      </w:pPr>
+      <w:bookmarkStart w:id="28" w:name="_Toc177656381"/>
+      <w:proofErr w:type="spellStart"/>
+      <w:r>
+        <w:lastRenderedPageBreak/>
+        <w:t>MLFlow</w:t>
+      </w:r>
+      <w:proofErr w:type="spellEnd"/>
+      <w:r>
+        <w:t>:</w:t>
+      </w:r>
+      <w:bookmarkEnd w:id="28"/>
+    </w:p>
+    <w:p>
+      <w:proofErr w:type="spellStart"/>
+      <w:r>
+        <w:t>MLFlow</w:t>
+      </w:r>
+      <w:proofErr w:type="spellEnd"/>
+      <w:r>
+        <w:t xml:space="preserve"> provides an array of tools that are aimed to simplify the ML workflow. The functionalities of </w:t>
+      </w:r>
+      <w:proofErr w:type="spellStart"/>
+      <w:r>
+        <w:t>MLflow</w:t>
+      </w:r>
+      <w:proofErr w:type="spellEnd"/>
+      <w:r>
+        <w:t xml:space="preserve"> are rooted in several components such as Tracking, Model Registry, </w:t>
+      </w:r>
+      <w:proofErr w:type="spellStart"/>
+      <w:r>
+        <w:t>MLflow</w:t>
+      </w:r>
+      <w:proofErr w:type="spellEnd"/>
+      <w:r>
+        <w:t xml:space="preserve"> deployments for LLMs, Evaluate, Prompt Engineering UI, Recipes and Projects. </w:t>
+      </w:r>
+    </w:p>
+    <w:p>
+      <w:pPr>
+        <w:pStyle w:val="Heading1"/>
+      </w:pPr>
+      <w:bookmarkStart w:id="29" w:name="_Toc177656382"/>
+      <w:r>
+        <w:t>Appendix</w:t>
+      </w:r>
+      <w:bookmarkEnd w:id="29"/>
+    </w:p>
+    <w:p>
+      <w:pPr>
+        <w:pStyle w:val="Heading2"/>
+        <w:rPr>
+          <w:lang w:val="it-IT"/>
+        </w:rPr>
+      </w:pPr>
+      <w:bookmarkStart w:id="30" w:name="_Toc177656383"/>
+      <w:r>
+        <w:rPr>
+          <w:lang w:val="it-IT"/>
+        </w:rPr>
+        <w:t>Dataset Links</w:t>
+      </w:r>
+      <w:bookmarkEnd w:id="30"/>
+    </w:p>
+    <w:p>
+      <w:pPr>
+        <w:pStyle w:val="Heading3"/>
+      </w:pPr>
+      <w:bookmarkStart w:id="31" w:name="_Toc177656384"/>
+      <w:r>
+        <w:t>Summer Olympics</w:t>
+      </w:r>
+      <w:bookmarkEnd w:id="31"/>
+    </w:p>
+    <w:p>
+      <w:hyperlink r:id="rId6" w:history="1">
+        <w:r>
+          <w:rPr>
+            <w:rStyle w:val="Hyperlink"/>
+          </w:rPr>
+          <w:t>https://www.kaggle.com/datase</w:t>
+        </w:r>
+        <w:r>
+          <w:rPr>
+            <w:rStyle w:val="Hyperlink"/>
+          </w:rPr>
+          <w:t>t</w:t>
+        </w:r>
+        <w:r>
+          <w:rPr>
+            <w:rStyle w:val="Hyperlink"/>
+          </w:rPr>
+          <w:t>s/stefanydeoliveira/summer-olympics-medals-1896-2024</w:t>
+        </w:r>
+      </w:hyperlink>
+    </w:p>
+    <w:p>
+      <w:pPr>
+        <w:pStyle w:val="Heading3"/>
+      </w:pPr>
+      <w:bookmarkStart w:id="32" w:name="_Toc177656385"/>
+      <w:r>
+        <w:t>Spotify Streamed Songs</w:t>
+      </w:r>
+      <w:bookmarkEnd w:id="32"/>
+    </w:p>
+    <w:p>
+      <w:hyperlink r:id="rId7" w:history="1">
+        <w:r>
+          <w:rPr>
+            <w:rStyle w:val="Hyperlink"/>
+          </w:rPr>
+          <w:t>https://www.kaggle.com/datasets/nelgiriyewithana/top-spotify-songs-2023</w:t>
+        </w:r>
+      </w:hyperlink>
+      <w:r>
+        <w:t xml:space="preserve"> </w:t>
+      </w:r>
+    </w:p>
+    <w:p>
+      <w:pPr>
+        <w:pStyle w:val="Heading3"/>
+      </w:pPr>
+      <w:bookmarkStart w:id="33" w:name="_Toc177656386"/>
+      <w:r>
+        <w:t>Top Tv Shows</w:t>
+      </w:r>
+      <w:bookmarkEnd w:id="33"/>
+    </w:p>
+    <w:p>
+      <w:hyperlink r:id="rId8" w:history="1">
+        <w:r>
+          <w:rPr>
+            <w:rStyle w:val="Hyperlink"/>
+          </w:rPr>
+          <w:t>https://www.kaggle.com/dataset</w:t>
+        </w:r>
+        <w:r>
+          <w:rPr>
+            <w:rStyle w:val="Hyperlink"/>
+          </w:rPr>
+          <w:t>s</w:t>
+        </w:r>
+        <w:r>
+          <w:rPr>
+            <w:rStyle w:val="Hyperlink"/>
+          </w:rPr>
+          <w:t>/khushipitroda/imdb-top-250-tv-shows</w:t>
+        </w:r>
+      </w:hyperlink>
+    </w:p>
+    <w:p>
+      <w:pPr>
+        <w:pStyle w:val="Heading3"/>
+      </w:pPr>
+      <w:bookmarkStart w:id="34" w:name="_Toc177656387"/>
+      <w:r>
+        <w:t>Sleep Health and Lifestyle</w:t>
+      </w:r>
+      <w:bookmarkEnd w:id="34"/>
+    </w:p>
+    <w:p>
+      <w:hyperlink r:id="rId9" w:history="1">
+        <w:r>
+          <w:rPr>
+            <w:rStyle w:val="Hyperlink"/>
+          </w:rPr>
+          <w:t>https://www.kaggle.com/datasets/uom190346a/sleep-health-and-lifestyle-dataset</w:t>
+        </w:r>
+      </w:hyperlink>
+      <w:r>
+        <w:t xml:space="preserve"> </w:t>
+      </w:r>
+    </w:p>
+    <w:p/>
+    <w:p>
+      <w:pPr>
+        <w:pStyle w:val="Heading2"/>
+      </w:pPr>
+      <w:bookmarkStart w:id="35" w:name="_Toc177656388"/>
+      <w:r>
+        <w:t>Technology Resources</w:t>
+      </w:r>
+      <w:bookmarkEnd w:id="35"/>
+    </w:p>
+    <w:p>
+      <w:pPr>
+        <w:pStyle w:val="Heading3"/>
+      </w:pPr>
+      <w:bookmarkStart w:id="36" w:name="_Toc177656389"/>
+      <w:r>
+        <w:t>Python</w:t>
+      </w:r>
+      <w:bookmarkEnd w:id="36"/>
+    </w:p>
+    <w:p>
+      <w:hyperlink r:id="rId10" w:history="1">
+        <w:r>
+          <w:rPr>
+            <w:rStyle w:val="Hyperlink"/>
+          </w:rPr>
+          <w:t>https://pythonbasics.org/why-python-for-machine-learning/</w:t>
+        </w:r>
+      </w:hyperlink>
+      <w:r>
+        <w:t xml:space="preserve">  </w:t>
+      </w:r>
+    </w:p>
+    <w:p>
+      <w:pPr>
+        <w:pStyle w:val="Heading3"/>
+      </w:pPr>
+      <w:bookmarkStart w:id="37" w:name="_Toc177656390"/>
+      <w:r>
+        <w:t>NumPy</w:t>
+      </w:r>
+      <w:bookmarkEnd w:id="37"/>
+    </w:p>
+    <w:p>
+      <w:hyperlink r:id="rId11" w:history="1">
+        <w:r>
+          <w:rPr>
+            <w:rStyle w:val="Hyperlink"/>
+          </w:rPr>
+          <w:t>https://numpy.org/</w:t>
+        </w:r>
+      </w:hyperlink>
+      <w:r>
+        <w:t xml:space="preserve"> </w:t>
+      </w:r>
+    </w:p>
+    <w:p>
+      <w:hyperlink r:id="rId12" w:history="1">
+        <w:r>
+          <w:rPr>
+            <w:rStyle w:val="Hyperlink"/>
+          </w:rPr>
+          <w:t>https://www.w3schools.com/python/numpy/numpy_intro.asp</w:t>
+        </w:r>
+      </w:hyperlink>
+      <w:r>
+        <w:t xml:space="preserve"> </w:t>
+      </w:r>
+    </w:p>
+    <w:p>
+      <w:pPr>
+        <w:pStyle w:val="Heading3"/>
+      </w:pPr>
+      <w:bookmarkStart w:id="38" w:name="_Toc177656391"/>
+      <w:r>
+        <w:t>P</w:t>
+      </w:r>
+      <w:r>
+        <w:t>andas</w:t>
+      </w:r>
+      <w:bookmarkEnd w:id="38"/>
+    </w:p>
+    <w:p>
+      <w:hyperlink r:id="rId13" w:history="1">
+        <w:r>
+          <w:rPr>
+            <w:rStyle w:val="Hyperlink"/>
+          </w:rPr>
+          <w:t>https://www.geeksforgeeks.org/introduction-to-pandas-in-python/</w:t>
+        </w:r>
+      </w:hyperlink>
+      <w:r>
+        <w:t xml:space="preserve"> </w:t>
+      </w:r>
+    </w:p>
+    <w:p>
+      <w:hyperlink r:id="rId14" w:history="1">
+        <w:r>
+          <w:rPr>
+            <w:rStyle w:val="Hyperlink"/>
+          </w:rPr>
+          <w:t>https://www.w3schools.com/python/pandas/pandas_intro.asp</w:t>
+        </w:r>
+      </w:hyperlink>
+      <w:r>
+        <w:t xml:space="preserve"> </w:t>
+      </w:r>
+    </w:p>
+    <w:p>
+      <w:pPr>
+        <w:pStyle w:val="Heading3"/>
+      </w:pPr>
+      <w:bookmarkStart w:id="39" w:name="_Toc177656392"/>
+      <w:r>
+        <w:t>Matplotlib</w:t>
+      </w:r>
+      <w:bookmarkEnd w:id="39"/>
+    </w:p>
+    <w:p>
+      <w:hyperlink r:id="rId15" w:history="1">
+        <w:r>
+          <w:rPr>
+            <w:rStyle w:val="Hyperlink"/>
+          </w:rPr>
+          <w:t>https://matplotlib.org/</w:t>
+        </w:r>
+      </w:hyperlink>
+      <w:r>
+        <w:t xml:space="preserve"> </w:t>
+      </w:r>
+    </w:p>
+    <w:p>
+      <w:hyperlink r:id="rId16" w:history="1">
+        <w:r>
+          <w:rPr>
+            <w:rStyle w:val="Hyperlink"/>
+          </w:rPr>
+          <w:t>https://www.geeksforgeeks.org/python-introduction-matplotlib/</w:t>
+        </w:r>
+      </w:hyperlink>
+      <w:r>
+        <w:t xml:space="preserve"> </w:t>
+      </w:r>
+    </w:p>
+    <w:p>
+      <w:pPr>
+        <w:pStyle w:val="Heading3"/>
+      </w:pPr>
+      <w:bookmarkStart w:id="40" w:name="_Toc177656393"/>
+      <w:r>
+        <w:t>Seaborn</w:t>
+      </w:r>
+      <w:bookmarkEnd w:id="40"/>
+    </w:p>
+    <w:p>
+      <w:hyperlink r:id="rId17" w:history="1">
+        <w:r>
+          <w:rPr>
+            <w:rStyle w:val="Hyperlink"/>
+          </w:rPr>
+          <w:t>https://seaborn.pydata.org/tutorial/introduction</w:t>
+        </w:r>
+      </w:hyperlink>
+      <w:r>
+        <w:t xml:space="preserve"> </w:t>
+      </w:r>
+    </w:p>
+    <w:p>
+      <w:hyperlink r:id="rId18" w:history="1">
+        <w:r>
+          <w:rPr>
+            <w:rStyle w:val="Hyperlink"/>
+          </w:rPr>
+          <w:t>https://www.geeksforgeeks.org/introduction-to-seaborn-python/</w:t>
+        </w:r>
+      </w:hyperlink>
+      <w:r>
+        <w:t xml:space="preserve"> </w:t>
+      </w:r>
+    </w:p>
+    <w:p>
+      <w:pPr>
+        <w:pStyle w:val="Heading3"/>
+      </w:pPr>
+      <w:bookmarkStart w:id="41" w:name="_Toc177656394"/>
+      <w:r>
+        <w:t>Scikit-learn</w:t>
+      </w:r>
+      <w:bookmarkEnd w:id="41"/>
+    </w:p>
+    <w:p>
+      <w:hyperlink r:id="rId19" w:history="1">
+        <w:r>
+          <w:rPr>
+            <w:rStyle w:val="Hyperlink"/>
+          </w:rPr>
+          <w:t>https://datagy.io/python-scikit-learn-introduction/</w:t>
+        </w:r>
+      </w:hyperlink>
+      <w:r>
+        <w:t xml:space="preserve"> </w:t>
+      </w:r>
+    </w:p>
+    <w:p>
+      <w:hyperlink r:id="rId20" w:history="1">
+        <w:r>
+          <w:rPr>
+            <w:rStyle w:val="Hyperlink"/>
+          </w:rPr>
+          <w:t>https://www.geeksforgeeks.org/learning-model-building-scikit-learn-python-machine-learning-library/#features-of-scikitlearn</w:t>
+        </w:r>
+      </w:hyperlink>
+      <w:r>
+        <w:t xml:space="preserve"> </w:t>
+      </w:r>
+    </w:p>
+    <w:p>
+      <w:pPr>
+        <w:pStyle w:val="Heading3"/>
+      </w:pPr>
+      <w:bookmarkStart w:id="42" w:name="_Toc177656395"/>
+      <w:proofErr w:type="spellStart"/>
+      <w:r>
+        <w:t>Tensorflow</w:t>
+      </w:r>
+      <w:proofErr w:type="spellEnd"/>
+      <w:r>
+        <w:t>/</w:t>
+      </w:r>
+      <w:proofErr w:type="spellStart"/>
+      <w:r>
+        <w:t>Keras</w:t>
+      </w:r>
+      <w:bookmarkEnd w:id="42"/>
+      <w:proofErr w:type="spellEnd"/>
+    </w:p>
+    <w:p>
+      <w:hyperlink r:id="rId21" w:history="1">
+        <w:r>
+          <w:rPr>
+            <w:rStyle w:val="Hyperlink"/>
+          </w:rPr>
+          <w:t>https://www.geeksforgeeks.org/introduction-to-tensorflow/</w:t>
+        </w:r>
+      </w:hyperlink>
+      <w:r>
+        <w:t xml:space="preserve"> </w:t>
+      </w:r>
+    </w:p>
+    <w:p>
+      <w:hyperlink r:id="rId22" w:history="1">
+        <w:r>
+          <w:rPr>
+            <w:rStyle w:val="Hyperlink"/>
+          </w:rPr>
+          <w:t>https://www.geeksforgeeks.org/what-is-keras/</w:t>
+        </w:r>
+      </w:hyperlink>
+      <w:r>
+        <w:t xml:space="preserve"> </w:t>
+      </w:r>
+    </w:p>
+    <w:p>
+      <w:pPr>
+        <w:pStyle w:val="Heading3"/>
+      </w:pPr>
+      <w:bookmarkStart w:id="43" w:name="_Toc177656396"/>
+      <w:proofErr w:type="spellStart"/>
+      <w:r>
+        <w:t>Pytorch</w:t>
+      </w:r>
+      <w:bookmarkEnd w:id="43"/>
+      <w:proofErr w:type="spellEnd"/>
+    </w:p>
+    <w:p>
+      <w:hyperlink r:id="rId23" w:history="1">
+        <w:r>
+          <w:rPr>
+            <w:rStyle w:val="Hyperlink"/>
+          </w:rPr>
+          <w:t>https://www.geeksforgeeks.org/getting-started-with-pytorch/</w:t>
+        </w:r>
+      </w:hyperlink>
+      <w:r>
+        <w:t xml:space="preserve"> </w:t>
+      </w:r>
+    </w:p>
+    <w:p>
+      <w:hyperlink r:id="rId24" w:history="1">
+        <w:r>
+          <w:rPr>
+            <w:rStyle w:val="Hyperlink"/>
+          </w:rPr>
+          <w:t>https://builtin.com/machine-learning/pytorch</w:t>
+        </w:r>
+      </w:hyperlink>
+      <w:r>
+        <w:t xml:space="preserve"> </w:t>
+      </w:r>
+    </w:p>
+    <w:p>
+      <w:pPr>
+        <w:pStyle w:val="Heading3"/>
+      </w:pPr>
+      <w:bookmarkStart w:id="44" w:name="_Toc177656397"/>
+      <w:r>
+        <w:t>SciPy</w:t>
+      </w:r>
+      <w:bookmarkEnd w:id="44"/>
+    </w:p>
+    <w:p>
+      <w:hyperlink r:id="rId25" w:history="1">
+        <w:r>
+          <w:rPr>
+            <w:rStyle w:val="Hyperlink"/>
+          </w:rPr>
+          <w:t>https://scipy.org/</w:t>
+        </w:r>
+      </w:hyperlink>
+      <w:r>
+        <w:t xml:space="preserve"> </w:t>
+      </w:r>
+    </w:p>
+    <w:p>
+      <w:hyperlink r:id="rId26" w:history="1">
+        <w:r>
+          <w:rPr>
+            <w:rStyle w:val="Hyperlink"/>
+          </w:rPr>
+          <w:t>https://www.w3schools.com/python/scipy/scipy_intro.php</w:t>
+        </w:r>
+      </w:hyperlink>
+      <w:r>
+        <w:t xml:space="preserve"> </w:t>
+      </w:r>
+    </w:p>
+    <w:p>
+      <w:pPr>
+        <w:pStyle w:val="Heading3"/>
+      </w:pPr>
+      <w:bookmarkStart w:id="45" w:name="_Toc177656398"/>
+      <w:proofErr w:type="spellStart"/>
+      <w:r>
+        <w:t>Jupyter</w:t>
+      </w:r>
+      <w:proofErr w:type="spellEnd"/>
+      <w:r>
+        <w:t xml:space="preserve"> Notebook</w:t>
+      </w:r>
+      <w:bookmarkEnd w:id="45"/>
+    </w:p>
+    <w:p>
+      <w:hyperlink r:id="rId27" w:history="1">
+        <w:r>
+          <w:rPr>
+            <w:rStyle w:val="Hyperlink"/>
+          </w:rPr>
+          <w:t>https://realpython.com/jupyter-notebook-introduction/</w:t>
+        </w:r>
+      </w:hyperlink>
+      <w:r>
+        <w:t xml:space="preserve"> </w:t>
+      </w:r>
+    </w:p>
+    <w:p>
+      <w:pPr>
+        <w:pStyle w:val="Heading3"/>
+      </w:pPr>
+      <w:bookmarkStart w:id="46" w:name="_Toc177656399"/>
+      <w:r>
+        <w:t xml:space="preserve">Google </w:t>
+      </w:r>
+      <w:proofErr w:type="spellStart"/>
+      <w:r>
+        <w:t>Colab</w:t>
+      </w:r>
+      <w:bookmarkEnd w:id="46"/>
+      <w:proofErr w:type="spellEnd"/>
+    </w:p>
+    <w:p>
+      <w:hyperlink r:id="rId28" w:history="1">
+        <w:r>
+          <w:rPr>
+            <w:rStyle w:val="Hyperlink"/>
+          </w:rPr>
+          <w:t>https://bytexd.com/what-is-google-colab-a-beginner-guide/</w:t>
+        </w:r>
+      </w:hyperlink>
+      <w:r>
+        <w:t xml:space="preserve"> </w:t>
+      </w:r>
+    </w:p>
+    <w:p>
+      <w:pPr>
+        <w:pStyle w:val="Heading3"/>
+      </w:pPr>
+      <w:bookmarkStart w:id="47" w:name="_Toc177656400"/>
+      <w:r>
+        <w:t>RapidMiner</w:t>
+      </w:r>
+      <w:bookmarkEnd w:id="47"/>
+    </w:p>
+    <w:p>
+      <w:hyperlink r:id="rId29" w:history="1">
+        <w:r>
+          <w:rPr>
+            <w:rStyle w:val="Hyperlink"/>
+          </w:rPr>
+          <w:t>https://mindmajix.com/rapidminer-tutorial</w:t>
+        </w:r>
+      </w:hyperlink>
+      <w:r>
+        <w:t xml:space="preserve"> </w:t>
+      </w:r>
+    </w:p>
+    <w:p>
+      <w:hyperlink r:id="rId30" w:history="1">
+        <w:r>
+          <w:rPr>
+            <w:rStyle w:val="Hyperlink"/>
+          </w:rPr>
+          <w:t>https://www.analyticsvidhya.com/blog/2021/10/intro-to-rapidminer-a-no-code-development-platform-for-data-mining-with-case-study/</w:t>
+        </w:r>
+      </w:hyperlink>
+      <w:r>
+        <w:t xml:space="preserve"> </w:t>
+      </w:r>
+    </w:p>
+    <w:p>
+      <w:pPr>
+        <w:pStyle w:val="Heading3"/>
+      </w:pPr>
+      <w:bookmarkStart w:id="48" w:name="_Toc177656401"/>
+      <w:r>
+        <w:t>Weka 3</w:t>
+      </w:r>
+      <w:bookmarkEnd w:id="48"/>
+    </w:p>
+    <w:p>
+      <w:hyperlink r:id="rId31" w:history="1">
+        <w:r>
+          <w:rPr>
+            <w:rStyle w:val="Hyperlink"/>
+          </w:rPr>
+          <w:t>https://www.geeksforgeeks.org/introduction-to-weka-key-features-and-applications/</w:t>
+        </w:r>
+      </w:hyperlink>
+      <w:r>
+        <w:t xml:space="preserve"> </w:t>
+      </w:r>
+    </w:p>
+    <w:p>
+      <w:pPr>
+        <w:pStyle w:val="Heading3"/>
+      </w:pPr>
+      <w:bookmarkStart w:id="49" w:name="_Toc177656402"/>
+      <w:proofErr w:type="spellStart"/>
+      <w:r>
+        <w:t>Anacoda</w:t>
+      </w:r>
+      <w:bookmarkEnd w:id="49"/>
+      <w:proofErr w:type="spellEnd"/>
+    </w:p>
+    <w:p>
+      <w:hyperlink r:id="rId32" w:history="1">
+        <w:r>
+          <w:rPr>
+            <w:rStyle w:val="Hyperlink"/>
+          </w:rPr>
+          <w:t>https://en.wikipedia.org/wiki/Anaconda_(Python_distribution)</w:t>
+        </w:r>
+      </w:hyperlink>
+      <w:r>
+        <w:t xml:space="preserve"> </w:t>
+      </w:r>
+    </w:p>
+    <w:p>
+      <w:pPr>
+        <w:pStyle w:val="Heading3"/>
+      </w:pPr>
+      <w:bookmarkStart w:id="50" w:name="_Toc177656403"/>
+      <w:proofErr w:type="spellStart"/>
+      <w:r>
+        <w:lastRenderedPageBreak/>
+        <w:t>MLFlow</w:t>
+      </w:r>
+      <w:bookmarkEnd w:id="50"/>
+      <w:proofErr w:type="spellEnd"/>
+    </w:p>
+    <w:p>
+      <w:hyperlink r:id="rId33" w:history="1">
+        <w:r>
+          <w:rPr>
+            <w:rStyle w:val="Hyperlink"/>
+          </w:rPr>
+          <w:t>https://mlflow.org/docs/latest/introduction/index.html</w:t>
+        </w:r>
+      </w:hyperlink>
+      <w:r>
+        <w:t xml:space="preserve"> </w:t>
       </w:r>
     </w:p>
     <w:p/>
@@ -2330,328 +5356,14 @@
     <w:p/>
     <w:p/>
     <w:p/>
+    <w:p>
+      <w:pPr>
+        <w:pStyle w:val="Heading3"/>
+      </w:pPr>
+    </w:p>
     <w:p/>
     <w:p/>
-    <w:p>
-      <w:pPr>
-        <w:pStyle w:val="Heading1"/>
-      </w:pPr>
-      <w:bookmarkStart w:id="8" w:name="_Toc177559107"/>
-      <w:r>
-        <w:t>Technologies</w:t>
-      </w:r>
-      <w:bookmarkEnd w:id="8"/>
-    </w:p>
-    <w:p>
-      <w:pPr>
-        <w:pStyle w:val="Heading2"/>
-      </w:pPr>
-      <w:bookmarkStart w:id="9" w:name="_Toc177559108"/>
-      <w:r>
-        <w:t>Languages</w:t>
-      </w:r>
-      <w:bookmarkEnd w:id="9"/>
-    </w:p>
-    <w:p>
-      <w:pPr>
-        <w:pStyle w:val="Heading3"/>
-      </w:pPr>
-      <w:bookmarkStart w:id="10" w:name="_Toc177559109"/>
-      <w:r>
-        <w:t>Python</w:t>
-      </w:r>
-      <w:bookmarkEnd w:id="10"/>
-    </w:p>
-    <w:p>
-      <w:r>
-        <w:t>Python has become t</w:t>
-      </w:r>
-      <w:r>
-        <w:t>he de facto language for machine learning.</w:t>
-      </w:r>
-      <w:r>
-        <w:t xml:space="preserve"> This id due to many factors such as its simplicity, versatility and its wide range of libraries and frameworks. </w:t>
-      </w:r>
-    </w:p>
-    <w:p>
-      <w:pPr>
-        <w:pStyle w:val="Heading4"/>
-      </w:pPr>
-      <w:r>
-        <w:t>Libraries</w:t>
-      </w:r>
-    </w:p>
-    <w:p>
-      <w:r>
-        <w:t>Python gives access to many useful libraries for machine learning. These libraries include the following:</w:t>
-      </w:r>
-    </w:p>
-    <w:p>
-      <w:pPr>
-        <w:pStyle w:val="Heading5"/>
-      </w:pPr>
-      <w:r>
-        <w:lastRenderedPageBreak/>
-        <w:t>NumPy:</w:t>
-      </w:r>
-    </w:p>
-    <w:p>
-      <w:pPr>
-        <w:pStyle w:val="Heading5"/>
-      </w:pPr>
-      <w:r>
-        <w:t>Pandas:</w:t>
-      </w:r>
-    </w:p>
-    <w:p>
-      <w:pPr>
-        <w:pStyle w:val="Heading5"/>
-      </w:pPr>
-      <w:r>
-        <w:t>Matplotlib/Seaborn:</w:t>
-      </w:r>
-    </w:p>
-    <w:p>
-      <w:pPr>
-        <w:pStyle w:val="Heading5"/>
-      </w:pPr>
-      <w:r>
-        <w:t>Scikit-learn:</w:t>
-      </w:r>
-    </w:p>
-    <w:p>
-      <w:pPr>
-        <w:pStyle w:val="Heading5"/>
-      </w:pPr>
-      <w:proofErr w:type="spellStart"/>
-      <w:r>
-        <w:t>Keras</w:t>
-      </w:r>
-      <w:proofErr w:type="spellEnd"/>
-      <w:r>
-        <w:t>:</w:t>
-      </w:r>
-    </w:p>
-    <w:p>
-      <w:pPr>
-        <w:pStyle w:val="Heading2"/>
-      </w:pPr>
-      <w:bookmarkStart w:id="11" w:name="_Toc177559110"/>
-      <w:r>
-        <w:t>Tools</w:t>
-      </w:r>
-      <w:bookmarkEnd w:id="11"/>
-    </w:p>
-    <w:p>
-      <w:pPr>
-        <w:pStyle w:val="Heading3"/>
-      </w:pPr>
-      <w:bookmarkStart w:id="12" w:name="_Toc177559111"/>
-      <w:proofErr w:type="spellStart"/>
-      <w:r>
-        <w:t>Jupyter</w:t>
-      </w:r>
-      <w:proofErr w:type="spellEnd"/>
-      <w:r>
-        <w:t xml:space="preserve"> Notebook:</w:t>
-      </w:r>
-      <w:bookmarkEnd w:id="12"/>
-    </w:p>
-    <w:p>
-      <w:pPr>
-        <w:pStyle w:val="Heading3"/>
-      </w:pPr>
-      <w:bookmarkStart w:id="13" w:name="_Toc177559112"/>
-      <w:r>
-        <w:t xml:space="preserve">Google </w:t>
-      </w:r>
-      <w:proofErr w:type="spellStart"/>
-      <w:r>
-        <w:t>Colab</w:t>
-      </w:r>
-      <w:proofErr w:type="spellEnd"/>
-      <w:r>
-        <w:t>:</w:t>
-      </w:r>
-      <w:bookmarkEnd w:id="13"/>
-    </w:p>
-    <w:p>
-      <w:pPr>
-        <w:pStyle w:val="Heading3"/>
-      </w:pPr>
-      <w:bookmarkStart w:id="14" w:name="_Toc177559113"/>
-      <w:r>
-        <w:t>RapidMiner:</w:t>
-      </w:r>
-      <w:bookmarkEnd w:id="14"/>
-    </w:p>
-    <w:p>
-      <w:pPr>
-        <w:pStyle w:val="Heading3"/>
-      </w:pPr>
-      <w:bookmarkStart w:id="15" w:name="_Toc177559114"/>
-      <w:r>
-        <w:t>Weka 3:</w:t>
-      </w:r>
-      <w:bookmarkEnd w:id="15"/>
-    </w:p>
-    <w:p>
-      <w:pPr>
-        <w:pStyle w:val="Heading3"/>
-      </w:pPr>
-      <w:bookmarkStart w:id="16" w:name="_Toc177559115"/>
-      <w:proofErr w:type="spellStart"/>
-      <w:r>
-        <w:t>Anacoda</w:t>
-      </w:r>
-      <w:proofErr w:type="spellEnd"/>
-      <w:r>
-        <w:t>:</w:t>
-      </w:r>
-      <w:bookmarkEnd w:id="16"/>
-    </w:p>
-    <w:p>
-      <w:pPr>
-        <w:pStyle w:val="Heading3"/>
-      </w:pPr>
-      <w:bookmarkStart w:id="17" w:name="_Toc177559116"/>
-      <w:proofErr w:type="spellStart"/>
-      <w:r>
-        <w:t>MLFlow</w:t>
-      </w:r>
-      <w:proofErr w:type="spellEnd"/>
-      <w:r>
-        <w:t>:</w:t>
-      </w:r>
-      <w:bookmarkEnd w:id="17"/>
-    </w:p>
-    <w:p>
-      <w:pPr>
-        <w:pStyle w:val="Heading2"/>
-      </w:pPr>
-      <w:bookmarkStart w:id="18" w:name="_Toc177559117"/>
-      <w:r>
-        <w:t>Frameworks</w:t>
-      </w:r>
-      <w:bookmarkEnd w:id="18"/>
-    </w:p>
-    <w:p>
-      <w:pPr>
-        <w:pStyle w:val="Heading3"/>
-      </w:pPr>
-      <w:bookmarkStart w:id="19" w:name="_Toc177559118"/>
-      <w:proofErr w:type="spellStart"/>
-      <w:r>
-        <w:t>Tensorflow</w:t>
-      </w:r>
-      <w:proofErr w:type="spellEnd"/>
-      <w:r>
-        <w:t>:</w:t>
-      </w:r>
-      <w:bookmarkEnd w:id="19"/>
-    </w:p>
-    <w:p>
-      <w:pPr>
-        <w:pStyle w:val="Heading3"/>
-      </w:pPr>
-      <w:bookmarkStart w:id="20" w:name="_Toc177559119"/>
-      <w:proofErr w:type="spellStart"/>
-      <w:r>
-        <w:t>Pytorch</w:t>
-      </w:r>
-      <w:proofErr w:type="spellEnd"/>
-      <w:r>
-        <w:t>:</w:t>
-      </w:r>
-      <w:bookmarkEnd w:id="20"/>
-    </w:p>
     <w:p/>
-    <w:p>
-      <w:pPr>
-        <w:pStyle w:val="Heading1"/>
-      </w:pPr>
-      <w:bookmarkStart w:id="21" w:name="_Toc177559120"/>
-      <w:r>
-        <w:t>Appendix</w:t>
-      </w:r>
-      <w:bookmarkEnd w:id="21"/>
-    </w:p>
-    <w:p>
-      <w:pPr>
-        <w:pStyle w:val="Heading2"/>
-        <w:rPr>
-          <w:lang w:val="it-IT"/>
-        </w:rPr>
-      </w:pPr>
-      <w:bookmarkStart w:id="22" w:name="_Toc177559121"/>
-      <w:r>
-        <w:rPr>
-          <w:lang w:val="it-IT"/>
-        </w:rPr>
-        <w:t>Dataset Links</w:t>
-      </w:r>
-      <w:bookmarkEnd w:id="22"/>
-    </w:p>
-    <w:p>
-      <w:pPr>
-        <w:pStyle w:val="Heading3"/>
-      </w:pPr>
-      <w:bookmarkStart w:id="23" w:name="_Toc177559122"/>
-      <w:r>
-        <w:t>Summer Olympics</w:t>
-      </w:r>
-      <w:bookmarkEnd w:id="23"/>
-    </w:p>
-    <w:p>
-      <w:hyperlink r:id="rId6" w:history="1">
-        <w:r>
-          <w:rPr>
-            <w:rStyle w:val="Hyperlink"/>
-          </w:rPr>
-          <w:t>https://www.kaggle.com/datasets/stefanydeoliveira/summer-olympics-medals-1896-2024</w:t>
-        </w:r>
-      </w:hyperlink>
-    </w:p>
-    <w:p>
-      <w:pPr>
-        <w:pStyle w:val="Heading3"/>
-      </w:pPr>
-      <w:bookmarkStart w:id="24" w:name="_Toc177559123"/>
-      <w:r>
-        <w:t>Spotify Streamed Songs</w:t>
-      </w:r>
-      <w:bookmarkEnd w:id="24"/>
-    </w:p>
-    <w:p>
-      <w:hyperlink r:id="rId7" w:history="1">
-        <w:r>
-          <w:rPr>
-            <w:rStyle w:val="Hyperlink"/>
-          </w:rPr>
-          <w:t>https://www.codecademy.com/resources/blog/machine-learning-engineer-portfolio/</w:t>
-        </w:r>
-      </w:hyperlink>
-    </w:p>
-    <w:p>
-      <w:pPr>
-        <w:pStyle w:val="Heading3"/>
-      </w:pPr>
-      <w:bookmarkStart w:id="25" w:name="_Toc177559124"/>
-      <w:r>
-        <w:t>Top Tv Shows</w:t>
-      </w:r>
-      <w:bookmarkEnd w:id="25"/>
-    </w:p>
-    <w:p>
-      <w:hyperlink r:id="rId8" w:history="1">
-        <w:r>
-          <w:rPr>
-            <w:rStyle w:val="Hyperlink"/>
-          </w:rPr>
-          <w:t>https://www.kaggle.com/datasets/khushipitroda/imdb-top-250-tv-shows</w:t>
-        </w:r>
-      </w:hyperlink>
-    </w:p>
     <w:p/>
     <w:sectPr>
       <w:pgSz w:w="11906" w:h="16838"/>
@@ -3382,7 +6094,6 @@
   <w:style w:type="character" w:default="1" w:styleId="DefaultParagraphFont">
     <w:name w:val="Default Paragraph Font"/>
     <w:uiPriority w:val="1"/>
-    <w:semiHidden/>
     <w:unhideWhenUsed/>
   </w:style>
   <w:style w:type="table" w:default="1" w:styleId="TableNormal">
@@ -3773,6 +6484,18 @@
       <w:ind w:left="480"/>
     </w:pPr>
   </w:style>
+  <w:style w:type="character" w:styleId="FollowedHyperlink">
+    <w:name w:val="FollowedHyperlink"/>
+    <w:basedOn w:val="DefaultParagraphFont"/>
+    <w:uiPriority w:val="99"/>
+    <w:semiHidden/>
+    <w:unhideWhenUsed/>
+    <w:rsid w:val="001A2185"/>
+    <w:rPr>
+      <w:color w:val="96607D" w:themeColor="followedHyperlink"/>
+      <w:u w:val="single"/>
+    </w:rPr>
+  </w:style>
 </w:styles>
 </file>
 

</xml_diff>